<commit_message>
dev:add check nonetype in elements and add check type work
</commit_message>
<xml_diff>
--- a/backend/employees/docs/mia_notification_admission.docx
+++ b/backend/employees/docs/mia_notification_admission.docx
@@ -14290,8 +14290,15 @@
                 <w:highlight w:val="yellow"/>
                 <w:lang w:val="en-US"/>
               </w:rPr>
+              <w:t>it</w:t>
+            </w:r>
+            <w:r>
+              <w:rPr>
+                <w:highlight w:val="yellow"/>
+                <w:lang w:val="en-US"/>
+              </w:rPr>
               <w:lastRenderedPageBreak/>
-              <w:t>item.cols</w:t>
+              <w:t>em.cols</w:t>
             </w:r>
             <w:proofErr w:type="spellEnd"/>
             <w:r>
@@ -15826,7 +15833,6 @@
           <w:szCs w:val="18"/>
         </w:rPr>
       </w:pPr>
-      <w:bookmarkStart w:id="0" w:name="_GoBack"/>
       <w:r>
         <w:rPr>
           <w:sz w:val="18"/>
@@ -15835,7 +15841,6 @@
         <w:t>(наименование)</w:t>
       </w:r>
     </w:p>
-    <w:bookmarkEnd w:id="0"/>
     <w:tbl>
       <w:tblPr>
         <w:tblStyle w:val="ac"/>
@@ -16656,63 +16661,6 @@
         </w:tc>
       </w:tr>
     </w:tbl>
-    <w:p>
-      <w:pPr>
-        <w:spacing w:after="120"/>
-        <w:rPr>
-          <w:sz w:val="18"/>
-          <w:szCs w:val="18"/>
-        </w:rPr>
-      </w:pPr>
-    </w:p>
-    <w:p>
-      <w:pPr>
-        <w:spacing w:after="120"/>
-        <w:rPr>
-          <w:sz w:val="18"/>
-          <w:szCs w:val="18"/>
-        </w:rPr>
-      </w:pPr>
-    </w:p>
-    <w:p>
-      <w:pPr>
-        <w:spacing w:after="120"/>
-        <w:rPr>
-          <w:bCs/>
-          <w:sz w:val="18"/>
-          <w:szCs w:val="18"/>
-        </w:rPr>
-      </w:pPr>
-    </w:p>
-    <w:p>
-      <w:pPr>
-        <w:spacing w:after="120"/>
-        <w:jc w:val="both"/>
-        <w:rPr>
-          <w:bCs/>
-          <w:sz w:val="2"/>
-          <w:szCs w:val="2"/>
-        </w:rPr>
-      </w:pPr>
-    </w:p>
-    <w:p>
-      <w:pPr>
-        <w:spacing w:before="240"/>
-        <w:jc w:val="both"/>
-        <w:rPr>
-          <w:bCs/>
-        </w:rPr>
-      </w:pPr>
-    </w:p>
-    <w:p>
-      <w:pPr>
-        <w:spacing w:before="240"/>
-        <w:jc w:val="both"/>
-        <w:rPr>
-          <w:bCs/>
-        </w:rPr>
-      </w:pPr>
-    </w:p>
     <w:p>
       <w:pPr>
         <w:spacing w:before="240"/>
@@ -17099,7 +17047,14 @@
         <w:rPr>
           <w:bCs/>
         </w:rPr>
-        <w:t>Сведения о разрешении на работу или патенте, на основании которых иностранный гражданин (лицо без гражданства) осуществляет трудовую деятельность (не заполняется в случае осуществления трудовой деятельности без разрешения на работу или патента, а также в случае заключения трудового договора или гражданско-правового договора</w:t>
+        <w:t xml:space="preserve">Сведения о разрешении на работу или патенте, на основании которых иностранный гражданин (лицо без гражданства) осуществляет трудовую деятельность (не заполняется в </w:t>
+      </w:r>
+      <w:r>
+        <w:rPr>
+          <w:bCs/>
+        </w:rPr>
+        <w:lastRenderedPageBreak/>
+        <w:t>случае осуществления трудовой деятельности без разрешения на работу или патента, а также в случае заключения трудового договора или гражданско-правового договора</w:t>
       </w:r>
       <w:r>
         <w:rPr>
@@ -17167,6 +17122,2902 @@
         </w:rPr>
         <w:t>):</w:t>
       </w:r>
+    </w:p>
+    <w:tbl>
+      <w:tblPr>
+        <w:tblStyle w:val="ac"/>
+        <w:tblW w:w="0" w:type="auto"/>
+        <w:tblInd w:w="-5" w:type="dxa"/>
+        <w:tblLayout w:type="fixed"/>
+        <w:tblLook w:val="04A0" w:firstRow="1" w:lastRow="0" w:firstColumn="1" w:lastColumn="0" w:noHBand="0" w:noVBand="1"/>
+      </w:tblPr>
+      <w:tblGrid>
+        <w:gridCol w:w="3544"/>
+        <w:gridCol w:w="284"/>
+        <w:gridCol w:w="283"/>
+        <w:gridCol w:w="284"/>
+      </w:tblGrid>
+      <w:tr>
+        <w:tc>
+          <w:tcPr>
+            <w:tcW w:w="3544" w:type="dxa"/>
+            <w:tcBorders>
+              <w:bottom w:val="nil"/>
+            </w:tcBorders>
+          </w:tcPr>
+          <w:p>
+            <w:pPr>
+              <w:spacing w:after="120"/>
+              <w:jc w:val="center"/>
+              <w:rPr>
+                <w:b/>
+                <w:bCs/>
+                <w:highlight w:val="yellow"/>
+              </w:rPr>
+            </w:pPr>
+          </w:p>
+        </w:tc>
+        <w:tc>
+          <w:tcPr>
+            <w:tcW w:w="851" w:type="dxa"/>
+            <w:gridSpan w:val="3"/>
+          </w:tcPr>
+          <w:p>
+            <w:pPr>
+              <w:spacing w:after="120"/>
+              <w:jc w:val="center"/>
+              <w:rPr>
+                <w:bCs/>
+                <w:lang w:val="en-US"/>
+              </w:rPr>
+            </w:pPr>
+            <w:r>
+              <w:rPr>
+                <w:b/>
+                <w:bCs/>
+                <w:highlight w:val="yellow"/>
+                <w:lang w:val="en-US"/>
+              </w:rPr>
+              <w:t>{%</w:t>
+            </w:r>
+            <w:proofErr w:type="spellStart"/>
+            <w:r>
+              <w:rPr>
+                <w:b/>
+                <w:bCs/>
+                <w:highlight w:val="yellow"/>
+                <w:lang w:val="en-US"/>
+              </w:rPr>
+              <w:t>tr</w:t>
+            </w:r>
+            <w:proofErr w:type="spellEnd"/>
+            <w:r>
+              <w:rPr>
+                <w:b/>
+                <w:bCs/>
+                <w:highlight w:val="yellow"/>
+                <w:lang w:val="en-US"/>
+              </w:rPr>
+              <w:t xml:space="preserve"> for item in </w:t>
+            </w:r>
+            <w:proofErr w:type="spellStart"/>
+            <w:r>
+              <w:rPr>
+                <w:b/>
+                <w:bCs/>
+                <w:lang w:val="en-US"/>
+              </w:rPr>
+              <w:t>name_patent_document_contents</w:t>
+            </w:r>
+            <w:proofErr w:type="spellEnd"/>
+            <w:r>
+              <w:rPr>
+                <w:b/>
+                <w:bCs/>
+                <w:highlight w:val="yellow"/>
+                <w:lang w:val="en-US"/>
+              </w:rPr>
+              <w:t>%}</w:t>
+            </w:r>
+          </w:p>
+        </w:tc>
+      </w:tr>
+      <w:tr>
+        <w:tc>
+          <w:tcPr>
+            <w:tcW w:w="3544" w:type="dxa"/>
+            <w:vMerge w:val="restart"/>
+            <w:tcBorders>
+              <w:top w:val="nil"/>
+              <w:left w:val="nil"/>
+            </w:tcBorders>
+          </w:tcPr>
+          <w:p>
+            <w:pPr>
+              <w:spacing w:after="120"/>
+              <w:rPr>
+                <w:highlight w:val="yellow"/>
+              </w:rPr>
+            </w:pPr>
+            <w:r>
+              <w:t>Наименование документа</w:t>
+            </w:r>
+          </w:p>
+        </w:tc>
+        <w:tc>
+          <w:tcPr>
+            <w:tcW w:w="284" w:type="dxa"/>
+          </w:tcPr>
+          <w:p>
+            <w:pPr>
+              <w:spacing w:after="120"/>
+              <w:jc w:val="center"/>
+              <w:rPr>
+                <w:bCs/>
+                <w:lang w:val="en-US"/>
+              </w:rPr>
+            </w:pPr>
+            <w:r>
+              <w:rPr>
+                <w:highlight w:val="yellow"/>
+                <w:lang w:val="en-US"/>
+              </w:rPr>
+              <w:t>{%</w:t>
+            </w:r>
+            <w:proofErr w:type="spellStart"/>
+            <w:r>
+              <w:rPr>
+                <w:highlight w:val="yellow"/>
+                <w:lang w:val="en-US"/>
+              </w:rPr>
+              <w:t>tc</w:t>
+            </w:r>
+            <w:proofErr w:type="spellEnd"/>
+            <w:r>
+              <w:rPr>
+                <w:highlight w:val="yellow"/>
+                <w:lang w:val="en-US"/>
+              </w:rPr>
+              <w:t xml:space="preserve"> for col in </w:t>
+            </w:r>
+            <w:proofErr w:type="spellStart"/>
+            <w:r>
+              <w:rPr>
+                <w:highlight w:val="yellow"/>
+                <w:lang w:val="en-US"/>
+              </w:rPr>
+              <w:t>item.cols</w:t>
+            </w:r>
+            <w:proofErr w:type="spellEnd"/>
+            <w:r>
+              <w:rPr>
+                <w:highlight w:val="yellow"/>
+                <w:lang w:val="en-US"/>
+              </w:rPr>
+              <w:t xml:space="preserve"> %}</w:t>
+            </w:r>
+          </w:p>
+        </w:tc>
+        <w:tc>
+          <w:tcPr>
+            <w:tcW w:w="283" w:type="dxa"/>
+          </w:tcPr>
+          <w:p>
+            <w:pPr>
+              <w:spacing w:after="120"/>
+              <w:ind w:right="-67" w:hanging="63"/>
+              <w:jc w:val="center"/>
+              <w:rPr>
+                <w:bCs/>
+                <w:lang w:val="en-US"/>
+              </w:rPr>
+            </w:pPr>
+            <w:r>
+              <w:rPr>
+                <w:highlight w:val="yellow"/>
+              </w:rPr>
+              <w:t xml:space="preserve">{{ </w:t>
+            </w:r>
+            <w:proofErr w:type="spellStart"/>
+            <w:r>
+              <w:rPr>
+                <w:highlight w:val="yellow"/>
+              </w:rPr>
+              <w:t>col</w:t>
+            </w:r>
+            <w:proofErr w:type="spellEnd"/>
+            <w:r>
+              <w:rPr>
+                <w:highlight w:val="yellow"/>
+              </w:rPr>
+              <w:t xml:space="preserve"> }}</w:t>
+            </w:r>
+          </w:p>
+        </w:tc>
+        <w:tc>
+          <w:tcPr>
+            <w:tcW w:w="284" w:type="dxa"/>
+          </w:tcPr>
+          <w:p>
+            <w:pPr>
+              <w:spacing w:after="120"/>
+              <w:rPr>
+                <w:bCs/>
+                <w:lang w:val="en-US"/>
+              </w:rPr>
+            </w:pPr>
+            <w:r>
+              <w:rPr>
+                <w:highlight w:val="yellow"/>
+              </w:rPr>
+              <w:t>{%</w:t>
+            </w:r>
+            <w:proofErr w:type="spellStart"/>
+            <w:r>
+              <w:rPr>
+                <w:highlight w:val="yellow"/>
+              </w:rPr>
+              <w:t>tc</w:t>
+            </w:r>
+            <w:proofErr w:type="spellEnd"/>
+            <w:r>
+              <w:rPr>
+                <w:highlight w:val="yellow"/>
+              </w:rPr>
+              <w:t xml:space="preserve"> </w:t>
+            </w:r>
+            <w:proofErr w:type="spellStart"/>
+            <w:r>
+              <w:rPr>
+                <w:highlight w:val="yellow"/>
+              </w:rPr>
+              <w:t>endfor</w:t>
+            </w:r>
+            <w:proofErr w:type="spellEnd"/>
+            <w:r>
+              <w:rPr>
+                <w:highlight w:val="yellow"/>
+              </w:rPr>
+              <w:t xml:space="preserve"> %}</w:t>
+            </w:r>
+          </w:p>
+        </w:tc>
+      </w:tr>
+      <w:tr>
+        <w:trPr>
+          <w:trHeight w:val="50"/>
+        </w:trPr>
+        <w:tc>
+          <w:tcPr>
+            <w:tcW w:w="3544" w:type="dxa"/>
+            <w:vMerge/>
+            <w:tcBorders>
+              <w:left w:val="nil"/>
+            </w:tcBorders>
+          </w:tcPr>
+          <w:p>
+            <w:pPr>
+              <w:spacing w:after="120"/>
+              <w:jc w:val="center"/>
+              <w:rPr>
+                <w:b/>
+                <w:bCs/>
+                <w:highlight w:val="yellow"/>
+                <w:lang w:val="en-US"/>
+              </w:rPr>
+            </w:pPr>
+          </w:p>
+        </w:tc>
+        <w:tc>
+          <w:tcPr>
+            <w:tcW w:w="851" w:type="dxa"/>
+            <w:gridSpan w:val="3"/>
+            <w:tcBorders>
+              <w:bottom w:val="nil"/>
+            </w:tcBorders>
+          </w:tcPr>
+          <w:p>
+            <w:pPr>
+              <w:spacing w:after="120"/>
+              <w:jc w:val="center"/>
+              <w:rPr>
+                <w:bCs/>
+                <w:lang w:val="en-US"/>
+              </w:rPr>
+            </w:pPr>
+            <w:r>
+              <w:rPr>
+                <w:b/>
+                <w:bCs/>
+                <w:highlight w:val="yellow"/>
+                <w:lang w:val="en-US"/>
+              </w:rPr>
+              <w:t>{%</w:t>
+            </w:r>
+            <w:proofErr w:type="spellStart"/>
+            <w:r>
+              <w:rPr>
+                <w:b/>
+                <w:bCs/>
+                <w:highlight w:val="yellow"/>
+                <w:lang w:val="en-US"/>
+              </w:rPr>
+              <w:t>tr</w:t>
+            </w:r>
+            <w:proofErr w:type="spellEnd"/>
+            <w:r>
+              <w:rPr>
+                <w:b/>
+                <w:bCs/>
+                <w:highlight w:val="yellow"/>
+                <w:lang w:val="en-US"/>
+              </w:rPr>
+              <w:t xml:space="preserve"> </w:t>
+            </w:r>
+            <w:proofErr w:type="spellStart"/>
+            <w:r>
+              <w:rPr>
+                <w:b/>
+                <w:bCs/>
+                <w:highlight w:val="yellow"/>
+                <w:lang w:val="en-US"/>
+              </w:rPr>
+              <w:t>endfor</w:t>
+            </w:r>
+            <w:proofErr w:type="spellEnd"/>
+            <w:r>
+              <w:rPr>
+                <w:b/>
+                <w:bCs/>
+                <w:highlight w:val="yellow"/>
+                <w:lang w:val="en-US"/>
+              </w:rPr>
+              <w:t xml:space="preserve"> %}</w:t>
+            </w:r>
+          </w:p>
+        </w:tc>
+      </w:tr>
+      <w:tr>
+        <w:tc>
+          <w:tcPr>
+            <w:tcW w:w="3544" w:type="dxa"/>
+            <w:vMerge/>
+            <w:tcBorders>
+              <w:left w:val="nil"/>
+              <w:bottom w:val="nil"/>
+              <w:right w:val="nil"/>
+            </w:tcBorders>
+          </w:tcPr>
+          <w:p>
+            <w:pPr>
+              <w:spacing w:after="120"/>
+              <w:jc w:val="center"/>
+              <w:rPr>
+                <w:b/>
+                <w:bCs/>
+                <w:highlight w:val="yellow"/>
+                <w:lang w:val="en-US"/>
+              </w:rPr>
+            </w:pPr>
+          </w:p>
+        </w:tc>
+        <w:tc>
+          <w:tcPr>
+            <w:tcW w:w="851" w:type="dxa"/>
+            <w:gridSpan w:val="3"/>
+            <w:tcBorders>
+              <w:top w:val="nil"/>
+              <w:left w:val="nil"/>
+              <w:bottom w:val="nil"/>
+              <w:right w:val="nil"/>
+            </w:tcBorders>
+          </w:tcPr>
+          <w:p>
+            <w:pPr>
+              <w:spacing w:after="120"/>
+              <w:rPr>
+                <w:b/>
+                <w:bCs/>
+                <w:highlight w:val="yellow"/>
+                <w:lang w:val="en-US"/>
+              </w:rPr>
+            </w:pPr>
+          </w:p>
+        </w:tc>
+      </w:tr>
+    </w:tbl>
+    <w:tbl>
+      <w:tblPr>
+        <w:tblStyle w:val="ac"/>
+        <w:tblpPr w:leftFromText="180" w:rightFromText="180" w:vertAnchor="text" w:horzAnchor="margin" w:tblpXSpec="right" w:tblpY="342"/>
+        <w:tblW w:w="0" w:type="auto"/>
+        <w:tblLayout w:type="fixed"/>
+        <w:tblLook w:val="04A0" w:firstRow="1" w:lastRow="0" w:firstColumn="1" w:lastColumn="0" w:noHBand="0" w:noVBand="1"/>
+      </w:tblPr>
+      <w:tblGrid>
+        <w:gridCol w:w="279"/>
+        <w:gridCol w:w="283"/>
+        <w:gridCol w:w="284"/>
+      </w:tblGrid>
+      <w:tr>
+        <w:tc>
+          <w:tcPr>
+            <w:tcW w:w="846" w:type="dxa"/>
+            <w:gridSpan w:val="3"/>
+          </w:tcPr>
+          <w:p>
+            <w:pPr>
+              <w:spacing w:after="120"/>
+              <w:jc w:val="center"/>
+              <w:rPr>
+                <w:bCs/>
+                <w:sz w:val="6"/>
+                <w:szCs w:val="6"/>
+                <w:lang w:val="en-US"/>
+              </w:rPr>
+            </w:pPr>
+            <w:r>
+              <w:rPr>
+                <w:b/>
+                <w:bCs/>
+                <w:sz w:val="6"/>
+                <w:szCs w:val="6"/>
+                <w:highlight w:val="yellow"/>
+                <w:lang w:val="en-US"/>
+              </w:rPr>
+              <w:t>{%</w:t>
+            </w:r>
+            <w:proofErr w:type="spellStart"/>
+            <w:r>
+              <w:rPr>
+                <w:b/>
+                <w:bCs/>
+                <w:sz w:val="6"/>
+                <w:szCs w:val="6"/>
+                <w:highlight w:val="yellow"/>
+                <w:lang w:val="en-US"/>
+              </w:rPr>
+              <w:t>tr</w:t>
+            </w:r>
+            <w:proofErr w:type="spellEnd"/>
+            <w:r>
+              <w:rPr>
+                <w:b/>
+                <w:bCs/>
+                <w:sz w:val="6"/>
+                <w:szCs w:val="6"/>
+                <w:highlight w:val="yellow"/>
+                <w:lang w:val="en-US"/>
+              </w:rPr>
+              <w:t xml:space="preserve"> for item in </w:t>
+            </w:r>
+            <w:r>
+              <w:rPr>
+                <w:sz w:val="6"/>
+                <w:szCs w:val="6"/>
+                <w:lang w:val="en-US"/>
+              </w:rPr>
+              <w:t xml:space="preserve"> </w:t>
+            </w:r>
+            <w:proofErr w:type="spellStart"/>
+            <w:r>
+              <w:rPr>
+                <w:b/>
+                <w:bCs/>
+                <w:sz w:val="6"/>
+                <w:szCs w:val="6"/>
+                <w:lang w:val="en-US"/>
+              </w:rPr>
+              <w:t>patent_start_year</w:t>
+            </w:r>
+            <w:r>
+              <w:rPr>
+                <w:b/>
+                <w:bCs/>
+                <w:sz w:val="6"/>
+                <w:szCs w:val="6"/>
+                <w:lang w:val="en-US"/>
+              </w:rPr>
+              <w:t>_contents</w:t>
+            </w:r>
+            <w:proofErr w:type="spellEnd"/>
+            <w:r>
+              <w:rPr>
+                <w:b/>
+                <w:bCs/>
+                <w:sz w:val="6"/>
+                <w:szCs w:val="6"/>
+                <w:highlight w:val="yellow"/>
+                <w:lang w:val="en-US"/>
+              </w:rPr>
+              <w:t xml:space="preserve"> %}</w:t>
+            </w:r>
+          </w:p>
+        </w:tc>
+      </w:tr>
+      <w:tr>
+        <w:tc>
+          <w:tcPr>
+            <w:tcW w:w="279" w:type="dxa"/>
+          </w:tcPr>
+          <w:p>
+            <w:pPr>
+              <w:spacing w:after="120"/>
+              <w:jc w:val="center"/>
+              <w:rPr>
+                <w:bCs/>
+                <w:sz w:val="12"/>
+                <w:szCs w:val="12"/>
+                <w:lang w:val="en-US"/>
+              </w:rPr>
+            </w:pPr>
+            <w:r>
+              <w:rPr>
+                <w:sz w:val="12"/>
+                <w:szCs w:val="12"/>
+                <w:highlight w:val="yellow"/>
+                <w:lang w:val="en-US"/>
+              </w:rPr>
+              <w:t>{%</w:t>
+            </w:r>
+            <w:proofErr w:type="spellStart"/>
+            <w:r>
+              <w:rPr>
+                <w:sz w:val="12"/>
+                <w:szCs w:val="12"/>
+                <w:highlight w:val="yellow"/>
+                <w:lang w:val="en-US"/>
+              </w:rPr>
+              <w:t>tc</w:t>
+            </w:r>
+            <w:proofErr w:type="spellEnd"/>
+            <w:r>
+              <w:rPr>
+                <w:sz w:val="12"/>
+                <w:szCs w:val="12"/>
+                <w:highlight w:val="yellow"/>
+                <w:lang w:val="en-US"/>
+              </w:rPr>
+              <w:t xml:space="preserve"> for col in </w:t>
+            </w:r>
+            <w:proofErr w:type="spellStart"/>
+            <w:r>
+              <w:rPr>
+                <w:sz w:val="12"/>
+                <w:szCs w:val="12"/>
+                <w:highlight w:val="yellow"/>
+                <w:lang w:val="en-US"/>
+              </w:rPr>
+              <w:t>item.</w:t>
+            </w:r>
+            <w:r>
+              <w:rPr>
+                <w:sz w:val="12"/>
+                <w:szCs w:val="12"/>
+                <w:highlight w:val="yellow"/>
+                <w:lang w:val="en-US"/>
+              </w:rPr>
+              <w:lastRenderedPageBreak/>
+              <w:t>cols</w:t>
+            </w:r>
+            <w:proofErr w:type="spellEnd"/>
+            <w:r>
+              <w:rPr>
+                <w:sz w:val="12"/>
+                <w:szCs w:val="12"/>
+                <w:highlight w:val="yellow"/>
+                <w:lang w:val="en-US"/>
+              </w:rPr>
+              <w:t xml:space="preserve"> %}</w:t>
+            </w:r>
+          </w:p>
+        </w:tc>
+        <w:tc>
+          <w:tcPr>
+            <w:tcW w:w="283" w:type="dxa"/>
+          </w:tcPr>
+          <w:p>
+            <w:pPr>
+              <w:spacing w:after="120"/>
+              <w:ind w:right="-67" w:hanging="63"/>
+              <w:jc w:val="center"/>
+              <w:rPr>
+                <w:bCs/>
+                <w:lang w:val="en-US"/>
+              </w:rPr>
+            </w:pPr>
+            <w:r>
+              <w:rPr>
+                <w:highlight w:val="yellow"/>
+              </w:rPr>
+              <w:lastRenderedPageBreak/>
+              <w:t xml:space="preserve">{{ </w:t>
+            </w:r>
+            <w:proofErr w:type="spellStart"/>
+            <w:r>
+              <w:rPr>
+                <w:highlight w:val="yellow"/>
+              </w:rPr>
+              <w:t>col</w:t>
+            </w:r>
+            <w:proofErr w:type="spellEnd"/>
+            <w:r>
+              <w:rPr>
+                <w:highlight w:val="yellow"/>
+              </w:rPr>
+              <w:t xml:space="preserve"> }}</w:t>
+            </w:r>
+          </w:p>
+        </w:tc>
+        <w:tc>
+          <w:tcPr>
+            <w:tcW w:w="284" w:type="dxa"/>
+          </w:tcPr>
+          <w:p>
+            <w:pPr>
+              <w:spacing w:after="120"/>
+              <w:rPr>
+                <w:bCs/>
+                <w:sz w:val="12"/>
+                <w:szCs w:val="12"/>
+                <w:lang w:val="en-US"/>
+              </w:rPr>
+            </w:pPr>
+            <w:r>
+              <w:rPr>
+                <w:sz w:val="12"/>
+                <w:szCs w:val="12"/>
+                <w:highlight w:val="yellow"/>
+              </w:rPr>
+              <w:t>{%</w:t>
+            </w:r>
+            <w:proofErr w:type="spellStart"/>
+            <w:r>
+              <w:rPr>
+                <w:sz w:val="12"/>
+                <w:szCs w:val="12"/>
+                <w:highlight w:val="yellow"/>
+              </w:rPr>
+              <w:t>tc</w:t>
+            </w:r>
+            <w:proofErr w:type="spellEnd"/>
+            <w:r>
+              <w:rPr>
+                <w:sz w:val="12"/>
+                <w:szCs w:val="12"/>
+                <w:highlight w:val="yellow"/>
+              </w:rPr>
+              <w:t xml:space="preserve"> </w:t>
+            </w:r>
+            <w:proofErr w:type="spellStart"/>
+            <w:r>
+              <w:rPr>
+                <w:sz w:val="12"/>
+                <w:szCs w:val="12"/>
+                <w:highlight w:val="yellow"/>
+              </w:rPr>
+              <w:t>endfor</w:t>
+            </w:r>
+            <w:proofErr w:type="spellEnd"/>
+            <w:r>
+              <w:rPr>
+                <w:sz w:val="12"/>
+                <w:szCs w:val="12"/>
+                <w:highlight w:val="yellow"/>
+              </w:rPr>
+              <w:t xml:space="preserve"> %}</w:t>
+            </w:r>
+          </w:p>
+        </w:tc>
+      </w:tr>
+      <w:tr>
+        <w:tc>
+          <w:tcPr>
+            <w:tcW w:w="846" w:type="dxa"/>
+            <w:gridSpan w:val="3"/>
+            <w:tcBorders>
+              <w:bottom w:val="nil"/>
+            </w:tcBorders>
+          </w:tcPr>
+          <w:p>
+            <w:pPr>
+              <w:spacing w:after="120"/>
+              <w:jc w:val="center"/>
+              <w:rPr>
+                <w:bCs/>
+                <w:sz w:val="12"/>
+                <w:szCs w:val="12"/>
+                <w:lang w:val="en-US"/>
+              </w:rPr>
+            </w:pPr>
+            <w:r>
+              <w:rPr>
+                <w:b/>
+                <w:bCs/>
+                <w:sz w:val="12"/>
+                <w:szCs w:val="12"/>
+                <w:highlight w:val="yellow"/>
+                <w:lang w:val="en-US"/>
+              </w:rPr>
+              <w:lastRenderedPageBreak/>
+              <w:t>{%</w:t>
+            </w:r>
+            <w:proofErr w:type="spellStart"/>
+            <w:r>
+              <w:rPr>
+                <w:b/>
+                <w:bCs/>
+                <w:sz w:val="12"/>
+                <w:szCs w:val="12"/>
+                <w:highlight w:val="yellow"/>
+                <w:lang w:val="en-US"/>
+              </w:rPr>
+              <w:t>tr</w:t>
+            </w:r>
+            <w:proofErr w:type="spellEnd"/>
+            <w:r>
+              <w:rPr>
+                <w:b/>
+                <w:bCs/>
+                <w:sz w:val="12"/>
+                <w:szCs w:val="12"/>
+                <w:highlight w:val="yellow"/>
+                <w:lang w:val="en-US"/>
+              </w:rPr>
+              <w:t xml:space="preserve"> </w:t>
+            </w:r>
+            <w:proofErr w:type="spellStart"/>
+            <w:r>
+              <w:rPr>
+                <w:b/>
+                <w:bCs/>
+                <w:sz w:val="12"/>
+                <w:szCs w:val="12"/>
+                <w:highlight w:val="yellow"/>
+                <w:lang w:val="en-US"/>
+              </w:rPr>
+              <w:t>endfor</w:t>
+            </w:r>
+            <w:proofErr w:type="spellEnd"/>
+            <w:r>
+              <w:rPr>
+                <w:b/>
+                <w:bCs/>
+                <w:sz w:val="12"/>
+                <w:szCs w:val="12"/>
+                <w:highlight w:val="yellow"/>
+                <w:lang w:val="en-US"/>
+              </w:rPr>
+              <w:t xml:space="preserve"> %}</w:t>
+            </w:r>
+          </w:p>
+        </w:tc>
+      </w:tr>
+      <w:tr>
+        <w:tc>
+          <w:tcPr>
+            <w:tcW w:w="846" w:type="dxa"/>
+            <w:gridSpan w:val="3"/>
+            <w:tcBorders>
+              <w:top w:val="nil"/>
+              <w:left w:val="nil"/>
+              <w:bottom w:val="nil"/>
+              <w:right w:val="nil"/>
+            </w:tcBorders>
+          </w:tcPr>
+          <w:p>
+            <w:pPr>
+              <w:spacing w:after="120"/>
+              <w:ind w:left="-250" w:right="-532"/>
+              <w:jc w:val="center"/>
+              <w:rPr>
+                <w:sz w:val="18"/>
+                <w:szCs w:val="18"/>
+              </w:rPr>
+            </w:pPr>
+            <w:r>
+              <w:rPr>
+                <w:sz w:val="18"/>
+                <w:szCs w:val="18"/>
+              </w:rPr>
+              <w:t>(год)</w:t>
+            </w:r>
+          </w:p>
+        </w:tc>
+      </w:tr>
+    </w:tbl>
+    <w:tbl>
+      <w:tblPr>
+        <w:tblStyle w:val="ac"/>
+        <w:tblpPr w:leftFromText="180" w:rightFromText="180" w:vertAnchor="text" w:horzAnchor="page" w:tblpX="8917" w:tblpY="342"/>
+        <w:tblW w:w="0" w:type="auto"/>
+        <w:tblLayout w:type="fixed"/>
+        <w:tblLook w:val="04A0" w:firstRow="1" w:lastRow="0" w:firstColumn="1" w:lastColumn="0" w:noHBand="0" w:noVBand="1"/>
+      </w:tblPr>
+      <w:tblGrid>
+        <w:gridCol w:w="283"/>
+        <w:gridCol w:w="284"/>
+        <w:gridCol w:w="283"/>
+      </w:tblGrid>
+      <w:tr>
+        <w:tc>
+          <w:tcPr>
+            <w:tcW w:w="850" w:type="dxa"/>
+            <w:gridSpan w:val="3"/>
+          </w:tcPr>
+          <w:p>
+            <w:pPr>
+              <w:spacing w:after="120"/>
+              <w:jc w:val="center"/>
+              <w:rPr>
+                <w:bCs/>
+                <w:sz w:val="12"/>
+                <w:szCs w:val="12"/>
+                <w:lang w:val="en-US"/>
+              </w:rPr>
+            </w:pPr>
+            <w:r>
+              <w:rPr>
+                <w:b/>
+                <w:bCs/>
+                <w:sz w:val="12"/>
+                <w:szCs w:val="12"/>
+                <w:highlight w:val="yellow"/>
+                <w:lang w:val="en-US"/>
+              </w:rPr>
+              <w:t>{%</w:t>
+            </w:r>
+            <w:proofErr w:type="spellStart"/>
+            <w:r>
+              <w:rPr>
+                <w:b/>
+                <w:bCs/>
+                <w:sz w:val="12"/>
+                <w:szCs w:val="12"/>
+                <w:highlight w:val="yellow"/>
+                <w:lang w:val="en-US"/>
+              </w:rPr>
+              <w:t>tr</w:t>
+            </w:r>
+            <w:proofErr w:type="spellEnd"/>
+            <w:r>
+              <w:rPr>
+                <w:b/>
+                <w:bCs/>
+                <w:sz w:val="12"/>
+                <w:szCs w:val="12"/>
+                <w:highlight w:val="yellow"/>
+                <w:lang w:val="en-US"/>
+              </w:rPr>
+              <w:t xml:space="preserve"> for item in </w:t>
+            </w:r>
+            <w:r>
+              <w:rPr>
+                <w:sz w:val="12"/>
+                <w:szCs w:val="12"/>
+                <w:lang w:val="en-US"/>
+              </w:rPr>
+              <w:t xml:space="preserve"> </w:t>
+            </w:r>
+            <w:proofErr w:type="spellStart"/>
+            <w:r>
+              <w:rPr>
+                <w:sz w:val="12"/>
+                <w:szCs w:val="12"/>
+                <w:lang w:val="en-US"/>
+              </w:rPr>
+              <w:t>patent_start_mouth_contents</w:t>
+            </w:r>
+            <w:proofErr w:type="spellEnd"/>
+            <w:r>
+              <w:rPr>
+                <w:sz w:val="12"/>
+                <w:szCs w:val="12"/>
+              </w:rPr>
+              <w:t xml:space="preserve"> </w:t>
+            </w:r>
+            <w:bookmarkStart w:id="0" w:name="_GoBack"/>
+            <w:bookmarkEnd w:id="0"/>
+            <w:r>
+              <w:rPr>
+                <w:b/>
+                <w:bCs/>
+                <w:sz w:val="12"/>
+                <w:szCs w:val="12"/>
+                <w:highlight w:val="yellow"/>
+                <w:lang w:val="en-US"/>
+              </w:rPr>
+              <w:t>%}</w:t>
+            </w:r>
+          </w:p>
+        </w:tc>
+      </w:tr>
+      <w:tr>
+        <w:tc>
+          <w:tcPr>
+            <w:tcW w:w="283" w:type="dxa"/>
+          </w:tcPr>
+          <w:p>
+            <w:pPr>
+              <w:spacing w:after="120"/>
+              <w:jc w:val="center"/>
+              <w:rPr>
+                <w:bCs/>
+                <w:sz w:val="12"/>
+                <w:szCs w:val="12"/>
+                <w:lang w:val="en-US"/>
+              </w:rPr>
+            </w:pPr>
+            <w:r>
+              <w:rPr>
+                <w:sz w:val="12"/>
+                <w:szCs w:val="12"/>
+                <w:highlight w:val="yellow"/>
+                <w:lang w:val="en-US"/>
+              </w:rPr>
+              <w:t>{%</w:t>
+            </w:r>
+            <w:proofErr w:type="spellStart"/>
+            <w:r>
+              <w:rPr>
+                <w:sz w:val="12"/>
+                <w:szCs w:val="12"/>
+                <w:highlight w:val="yellow"/>
+                <w:lang w:val="en-US"/>
+              </w:rPr>
+              <w:t>tc</w:t>
+            </w:r>
+            <w:proofErr w:type="spellEnd"/>
+            <w:r>
+              <w:rPr>
+                <w:sz w:val="12"/>
+                <w:szCs w:val="12"/>
+                <w:highlight w:val="yellow"/>
+                <w:lang w:val="en-US"/>
+              </w:rPr>
+              <w:t xml:space="preserve"> for col in </w:t>
+            </w:r>
+            <w:proofErr w:type="spellStart"/>
+            <w:r>
+              <w:rPr>
+                <w:sz w:val="12"/>
+                <w:szCs w:val="12"/>
+                <w:highlight w:val="yellow"/>
+                <w:lang w:val="en-US"/>
+              </w:rPr>
+              <w:t>item.cols</w:t>
+            </w:r>
+            <w:proofErr w:type="spellEnd"/>
+            <w:r>
+              <w:rPr>
+                <w:sz w:val="12"/>
+                <w:szCs w:val="12"/>
+                <w:highlight w:val="yellow"/>
+                <w:lang w:val="en-US"/>
+              </w:rPr>
+              <w:t xml:space="preserve"> %}</w:t>
+            </w:r>
+          </w:p>
+        </w:tc>
+        <w:tc>
+          <w:tcPr>
+            <w:tcW w:w="284" w:type="dxa"/>
+          </w:tcPr>
+          <w:p>
+            <w:pPr>
+              <w:spacing w:after="120"/>
+              <w:ind w:right="-67" w:hanging="63"/>
+              <w:jc w:val="center"/>
+              <w:rPr>
+                <w:bCs/>
+                <w:lang w:val="en-US"/>
+              </w:rPr>
+            </w:pPr>
+            <w:r>
+              <w:rPr>
+                <w:highlight w:val="yellow"/>
+              </w:rPr>
+              <w:t xml:space="preserve">{{ </w:t>
+            </w:r>
+            <w:proofErr w:type="spellStart"/>
+            <w:r>
+              <w:rPr>
+                <w:highlight w:val="yellow"/>
+              </w:rPr>
+              <w:t>col</w:t>
+            </w:r>
+            <w:proofErr w:type="spellEnd"/>
+            <w:r>
+              <w:rPr>
+                <w:highlight w:val="yellow"/>
+              </w:rPr>
+              <w:t xml:space="preserve"> }}</w:t>
+            </w:r>
+          </w:p>
+        </w:tc>
+        <w:tc>
+          <w:tcPr>
+            <w:tcW w:w="283" w:type="dxa"/>
+          </w:tcPr>
+          <w:p>
+            <w:pPr>
+              <w:spacing w:after="120"/>
+              <w:rPr>
+                <w:bCs/>
+                <w:sz w:val="12"/>
+                <w:szCs w:val="12"/>
+                <w:lang w:val="en-US"/>
+              </w:rPr>
+            </w:pPr>
+            <w:r>
+              <w:rPr>
+                <w:sz w:val="12"/>
+                <w:szCs w:val="12"/>
+                <w:highlight w:val="yellow"/>
+              </w:rPr>
+              <w:t>{%</w:t>
+            </w:r>
+            <w:proofErr w:type="spellStart"/>
+            <w:r>
+              <w:rPr>
+                <w:sz w:val="12"/>
+                <w:szCs w:val="12"/>
+                <w:highlight w:val="yellow"/>
+              </w:rPr>
+              <w:t>tc</w:t>
+            </w:r>
+            <w:proofErr w:type="spellEnd"/>
+            <w:r>
+              <w:rPr>
+                <w:sz w:val="12"/>
+                <w:szCs w:val="12"/>
+                <w:highlight w:val="yellow"/>
+              </w:rPr>
+              <w:t xml:space="preserve"> </w:t>
+            </w:r>
+            <w:proofErr w:type="spellStart"/>
+            <w:r>
+              <w:rPr>
+                <w:sz w:val="12"/>
+                <w:szCs w:val="12"/>
+                <w:highlight w:val="yellow"/>
+              </w:rPr>
+              <w:t>endfor</w:t>
+            </w:r>
+            <w:proofErr w:type="spellEnd"/>
+            <w:r>
+              <w:rPr>
+                <w:sz w:val="12"/>
+                <w:szCs w:val="12"/>
+                <w:highlight w:val="yellow"/>
+              </w:rPr>
+              <w:t xml:space="preserve"> %}</w:t>
+            </w:r>
+          </w:p>
+        </w:tc>
+      </w:tr>
+      <w:tr>
+        <w:tc>
+          <w:tcPr>
+            <w:tcW w:w="850" w:type="dxa"/>
+            <w:gridSpan w:val="3"/>
+            <w:tcBorders>
+              <w:bottom w:val="nil"/>
+            </w:tcBorders>
+          </w:tcPr>
+          <w:p>
+            <w:pPr>
+              <w:spacing w:after="120"/>
+              <w:jc w:val="center"/>
+              <w:rPr>
+                <w:bCs/>
+                <w:sz w:val="12"/>
+                <w:szCs w:val="12"/>
+                <w:lang w:val="en-US"/>
+              </w:rPr>
+            </w:pPr>
+            <w:r>
+              <w:rPr>
+                <w:b/>
+                <w:bCs/>
+                <w:sz w:val="12"/>
+                <w:szCs w:val="12"/>
+                <w:highlight w:val="yellow"/>
+                <w:lang w:val="en-US"/>
+              </w:rPr>
+              <w:t>{%</w:t>
+            </w:r>
+            <w:proofErr w:type="spellStart"/>
+            <w:r>
+              <w:rPr>
+                <w:b/>
+                <w:bCs/>
+                <w:sz w:val="12"/>
+                <w:szCs w:val="12"/>
+                <w:highlight w:val="yellow"/>
+                <w:lang w:val="en-US"/>
+              </w:rPr>
+              <w:t>tr</w:t>
+            </w:r>
+            <w:proofErr w:type="spellEnd"/>
+            <w:r>
+              <w:rPr>
+                <w:b/>
+                <w:bCs/>
+                <w:sz w:val="12"/>
+                <w:szCs w:val="12"/>
+                <w:highlight w:val="yellow"/>
+                <w:lang w:val="en-US"/>
+              </w:rPr>
+              <w:t xml:space="preserve"> </w:t>
+            </w:r>
+            <w:proofErr w:type="spellStart"/>
+            <w:r>
+              <w:rPr>
+                <w:b/>
+                <w:bCs/>
+                <w:sz w:val="12"/>
+                <w:szCs w:val="12"/>
+                <w:highlight w:val="yellow"/>
+                <w:lang w:val="en-US"/>
+              </w:rPr>
+              <w:t>endfor</w:t>
+            </w:r>
+            <w:proofErr w:type="spellEnd"/>
+            <w:r>
+              <w:rPr>
+                <w:b/>
+                <w:bCs/>
+                <w:sz w:val="12"/>
+                <w:szCs w:val="12"/>
+                <w:highlight w:val="yellow"/>
+                <w:lang w:val="en-US"/>
+              </w:rPr>
+              <w:t xml:space="preserve"> %}</w:t>
+            </w:r>
+          </w:p>
+        </w:tc>
+      </w:tr>
+      <w:tr>
+        <w:tc>
+          <w:tcPr>
+            <w:tcW w:w="850" w:type="dxa"/>
+            <w:gridSpan w:val="3"/>
+            <w:tcBorders>
+              <w:top w:val="nil"/>
+              <w:left w:val="nil"/>
+              <w:bottom w:val="nil"/>
+              <w:right w:val="nil"/>
+            </w:tcBorders>
+          </w:tcPr>
+          <w:p>
+            <w:pPr>
+              <w:spacing w:after="120"/>
+              <w:ind w:hanging="248"/>
+              <w:jc w:val="center"/>
+              <w:rPr>
+                <w:sz w:val="18"/>
+                <w:szCs w:val="18"/>
+              </w:rPr>
+            </w:pPr>
+            <w:r>
+              <w:rPr>
+                <w:sz w:val="18"/>
+                <w:szCs w:val="18"/>
+              </w:rPr>
+              <w:t>(месяц)</w:t>
+            </w:r>
+          </w:p>
+        </w:tc>
+      </w:tr>
+    </w:tbl>
+    <w:tbl>
+      <w:tblPr>
+        <w:tblStyle w:val="ac"/>
+        <w:tblpPr w:leftFromText="180" w:rightFromText="180" w:vertAnchor="text" w:horzAnchor="page" w:tblpX="7009" w:tblpY="330"/>
+        <w:tblW w:w="0" w:type="auto"/>
+        <w:tblLayout w:type="fixed"/>
+        <w:tblLook w:val="04A0" w:firstRow="1" w:lastRow="0" w:firstColumn="1" w:lastColumn="0" w:noHBand="0" w:noVBand="1"/>
+      </w:tblPr>
+      <w:tblGrid>
+        <w:gridCol w:w="988"/>
+        <w:gridCol w:w="288"/>
+        <w:gridCol w:w="283"/>
+        <w:gridCol w:w="284"/>
+      </w:tblGrid>
+      <w:tr>
+        <w:tc>
+          <w:tcPr>
+            <w:tcW w:w="988" w:type="dxa"/>
+            <w:tcBorders>
+              <w:bottom w:val="nil"/>
+            </w:tcBorders>
+          </w:tcPr>
+          <w:p>
+            <w:pPr>
+              <w:spacing w:after="120"/>
+              <w:jc w:val="center"/>
+              <w:rPr>
+                <w:b/>
+                <w:bCs/>
+                <w:highlight w:val="yellow"/>
+                <w:lang w:val="en-US"/>
+              </w:rPr>
+            </w:pPr>
+          </w:p>
+        </w:tc>
+        <w:tc>
+          <w:tcPr>
+            <w:tcW w:w="855" w:type="dxa"/>
+            <w:gridSpan w:val="3"/>
+          </w:tcPr>
+          <w:p>
+            <w:pPr>
+              <w:spacing w:after="120"/>
+              <w:jc w:val="center"/>
+              <w:rPr>
+                <w:bCs/>
+                <w:sz w:val="12"/>
+                <w:szCs w:val="12"/>
+                <w:lang w:val="en-US"/>
+              </w:rPr>
+            </w:pPr>
+            <w:r>
+              <w:rPr>
+                <w:b/>
+                <w:bCs/>
+                <w:sz w:val="12"/>
+                <w:szCs w:val="12"/>
+                <w:highlight w:val="yellow"/>
+                <w:lang w:val="en-US"/>
+              </w:rPr>
+              <w:t>{%</w:t>
+            </w:r>
+            <w:proofErr w:type="spellStart"/>
+            <w:r>
+              <w:rPr>
+                <w:b/>
+                <w:bCs/>
+                <w:sz w:val="12"/>
+                <w:szCs w:val="12"/>
+                <w:highlight w:val="yellow"/>
+                <w:lang w:val="en-US"/>
+              </w:rPr>
+              <w:t>tr</w:t>
+            </w:r>
+            <w:proofErr w:type="spellEnd"/>
+            <w:r>
+              <w:rPr>
+                <w:b/>
+                <w:bCs/>
+                <w:sz w:val="12"/>
+                <w:szCs w:val="12"/>
+                <w:highlight w:val="yellow"/>
+                <w:lang w:val="en-US"/>
+              </w:rPr>
+              <w:t xml:space="preserve"> for item in </w:t>
+            </w:r>
+            <w:r>
+              <w:rPr>
+                <w:lang w:val="en-US"/>
+              </w:rPr>
+              <w:t xml:space="preserve"> </w:t>
+            </w:r>
+            <w:proofErr w:type="spellStart"/>
+            <w:r>
+              <w:rPr>
+                <w:b/>
+                <w:bCs/>
+                <w:sz w:val="12"/>
+                <w:szCs w:val="12"/>
+                <w:lang w:val="en-US"/>
+              </w:rPr>
+              <w:t>patent_start_day_contents</w:t>
+            </w:r>
+            <w:proofErr w:type="spellEnd"/>
+            <w:r>
+              <w:rPr>
+                <w:b/>
+                <w:bCs/>
+                <w:sz w:val="12"/>
+                <w:szCs w:val="12"/>
+                <w:highlight w:val="yellow"/>
+                <w:lang w:val="en-US"/>
+              </w:rPr>
+              <w:t xml:space="preserve"> %}</w:t>
+            </w:r>
+          </w:p>
+        </w:tc>
+      </w:tr>
+      <w:tr>
+        <w:tc>
+          <w:tcPr>
+            <w:tcW w:w="988" w:type="dxa"/>
+            <w:vMerge w:val="restart"/>
+            <w:tcBorders>
+              <w:top w:val="nil"/>
+              <w:left w:val="nil"/>
+              <w:bottom w:val="nil"/>
+              <w:right w:val="nil"/>
+            </w:tcBorders>
+          </w:tcPr>
+          <w:p>
+            <w:pPr>
+              <w:spacing w:after="120"/>
+              <w:jc w:val="center"/>
+              <w:rPr>
+                <w:highlight w:val="yellow"/>
+              </w:rPr>
+            </w:pPr>
+            <w:r>
+              <w:t>Дата выдачи</w:t>
+            </w:r>
+          </w:p>
+          <w:p>
+            <w:pPr>
+              <w:spacing w:after="120"/>
+              <w:jc w:val="center"/>
+              <w:rPr>
+                <w:highlight w:val="yellow"/>
+              </w:rPr>
+            </w:pPr>
+            <w:r>
+              <w:rPr>
+                <w:b/>
+                <w:bCs/>
+                <w:highlight w:val="yellow"/>
+              </w:rPr>
+              <w:t xml:space="preserve"> </w:t>
+            </w:r>
+          </w:p>
+        </w:tc>
+        <w:tc>
+          <w:tcPr>
+            <w:tcW w:w="288" w:type="dxa"/>
+            <w:tcBorders>
+              <w:left w:val="nil"/>
+            </w:tcBorders>
+          </w:tcPr>
+          <w:p>
+            <w:pPr>
+              <w:spacing w:after="120"/>
+              <w:jc w:val="center"/>
+              <w:rPr>
+                <w:bCs/>
+                <w:sz w:val="12"/>
+                <w:szCs w:val="12"/>
+                <w:lang w:val="en-US"/>
+              </w:rPr>
+            </w:pPr>
+            <w:r>
+              <w:rPr>
+                <w:sz w:val="12"/>
+                <w:szCs w:val="12"/>
+                <w:highlight w:val="yellow"/>
+                <w:lang w:val="en-US"/>
+              </w:rPr>
+              <w:t>{%</w:t>
+            </w:r>
+            <w:proofErr w:type="spellStart"/>
+            <w:r>
+              <w:rPr>
+                <w:sz w:val="12"/>
+                <w:szCs w:val="12"/>
+                <w:highlight w:val="yellow"/>
+                <w:lang w:val="en-US"/>
+              </w:rPr>
+              <w:t>tc</w:t>
+            </w:r>
+            <w:proofErr w:type="spellEnd"/>
+            <w:r>
+              <w:rPr>
+                <w:sz w:val="12"/>
+                <w:szCs w:val="12"/>
+                <w:highlight w:val="yellow"/>
+                <w:lang w:val="en-US"/>
+              </w:rPr>
+              <w:t xml:space="preserve"> for col in </w:t>
+            </w:r>
+            <w:proofErr w:type="spellStart"/>
+            <w:r>
+              <w:rPr>
+                <w:sz w:val="12"/>
+                <w:szCs w:val="12"/>
+                <w:highlight w:val="yellow"/>
+                <w:lang w:val="en-US"/>
+              </w:rPr>
+              <w:t>item.cols</w:t>
+            </w:r>
+            <w:proofErr w:type="spellEnd"/>
+            <w:r>
+              <w:rPr>
+                <w:sz w:val="12"/>
+                <w:szCs w:val="12"/>
+                <w:highlight w:val="yellow"/>
+                <w:lang w:val="en-US"/>
+              </w:rPr>
+              <w:t xml:space="preserve"> %}</w:t>
+            </w:r>
+          </w:p>
+        </w:tc>
+        <w:tc>
+          <w:tcPr>
+            <w:tcW w:w="283" w:type="dxa"/>
+          </w:tcPr>
+          <w:p>
+            <w:pPr>
+              <w:spacing w:after="120"/>
+              <w:ind w:right="-67" w:hanging="63"/>
+              <w:jc w:val="center"/>
+              <w:rPr>
+                <w:bCs/>
+                <w:lang w:val="en-US"/>
+              </w:rPr>
+            </w:pPr>
+            <w:r>
+              <w:rPr>
+                <w:highlight w:val="yellow"/>
+              </w:rPr>
+              <w:t xml:space="preserve">{{ </w:t>
+            </w:r>
+            <w:proofErr w:type="spellStart"/>
+            <w:r>
+              <w:rPr>
+                <w:highlight w:val="yellow"/>
+              </w:rPr>
+              <w:t>col</w:t>
+            </w:r>
+            <w:proofErr w:type="spellEnd"/>
+            <w:r>
+              <w:rPr>
+                <w:highlight w:val="yellow"/>
+              </w:rPr>
+              <w:t xml:space="preserve"> }}</w:t>
+            </w:r>
+          </w:p>
+        </w:tc>
+        <w:tc>
+          <w:tcPr>
+            <w:tcW w:w="284" w:type="dxa"/>
+          </w:tcPr>
+          <w:p>
+            <w:pPr>
+              <w:spacing w:after="120"/>
+              <w:rPr>
+                <w:bCs/>
+                <w:sz w:val="12"/>
+                <w:szCs w:val="12"/>
+                <w:lang w:val="en-US"/>
+              </w:rPr>
+            </w:pPr>
+            <w:r>
+              <w:rPr>
+                <w:sz w:val="12"/>
+                <w:szCs w:val="12"/>
+                <w:highlight w:val="yellow"/>
+              </w:rPr>
+              <w:t>{%</w:t>
+            </w:r>
+            <w:proofErr w:type="spellStart"/>
+            <w:r>
+              <w:rPr>
+                <w:sz w:val="12"/>
+                <w:szCs w:val="12"/>
+                <w:highlight w:val="yellow"/>
+              </w:rPr>
+              <w:t>tc</w:t>
+            </w:r>
+            <w:proofErr w:type="spellEnd"/>
+            <w:r>
+              <w:rPr>
+                <w:sz w:val="12"/>
+                <w:szCs w:val="12"/>
+                <w:highlight w:val="yellow"/>
+              </w:rPr>
+              <w:t xml:space="preserve"> </w:t>
+            </w:r>
+            <w:proofErr w:type="spellStart"/>
+            <w:r>
+              <w:rPr>
+                <w:sz w:val="12"/>
+                <w:szCs w:val="12"/>
+                <w:highlight w:val="yellow"/>
+              </w:rPr>
+              <w:t>endfor</w:t>
+            </w:r>
+            <w:proofErr w:type="spellEnd"/>
+            <w:r>
+              <w:rPr>
+                <w:sz w:val="12"/>
+                <w:szCs w:val="12"/>
+                <w:highlight w:val="yellow"/>
+              </w:rPr>
+              <w:t xml:space="preserve"> %}</w:t>
+            </w:r>
+          </w:p>
+        </w:tc>
+      </w:tr>
+      <w:tr>
+        <w:tc>
+          <w:tcPr>
+            <w:tcW w:w="988" w:type="dxa"/>
+            <w:vMerge/>
+            <w:tcBorders>
+              <w:left w:val="nil"/>
+              <w:bottom w:val="nil"/>
+              <w:right w:val="nil"/>
+            </w:tcBorders>
+          </w:tcPr>
+          <w:p>
+            <w:pPr>
+              <w:spacing w:after="120"/>
+              <w:jc w:val="center"/>
+              <w:rPr>
+                <w:b/>
+                <w:bCs/>
+                <w:highlight w:val="yellow"/>
+                <w:lang w:val="en-US"/>
+              </w:rPr>
+            </w:pPr>
+          </w:p>
+        </w:tc>
+        <w:tc>
+          <w:tcPr>
+            <w:tcW w:w="855" w:type="dxa"/>
+            <w:gridSpan w:val="3"/>
+            <w:tcBorders>
+              <w:left w:val="nil"/>
+              <w:bottom w:val="nil"/>
+            </w:tcBorders>
+          </w:tcPr>
+          <w:p>
+            <w:pPr>
+              <w:spacing w:after="120"/>
+              <w:jc w:val="center"/>
+              <w:rPr>
+                <w:bCs/>
+                <w:sz w:val="12"/>
+                <w:szCs w:val="12"/>
+                <w:lang w:val="en-US"/>
+              </w:rPr>
+            </w:pPr>
+            <w:r>
+              <w:rPr>
+                <w:b/>
+                <w:bCs/>
+                <w:sz w:val="12"/>
+                <w:szCs w:val="12"/>
+                <w:highlight w:val="yellow"/>
+                <w:lang w:val="en-US"/>
+              </w:rPr>
+              <w:t>{%</w:t>
+            </w:r>
+            <w:proofErr w:type="spellStart"/>
+            <w:r>
+              <w:rPr>
+                <w:b/>
+                <w:bCs/>
+                <w:sz w:val="12"/>
+                <w:szCs w:val="12"/>
+                <w:highlight w:val="yellow"/>
+                <w:lang w:val="en-US"/>
+              </w:rPr>
+              <w:t>tr</w:t>
+            </w:r>
+            <w:proofErr w:type="spellEnd"/>
+            <w:r>
+              <w:rPr>
+                <w:b/>
+                <w:bCs/>
+                <w:sz w:val="12"/>
+                <w:szCs w:val="12"/>
+                <w:highlight w:val="yellow"/>
+                <w:lang w:val="en-US"/>
+              </w:rPr>
+              <w:t xml:space="preserve"> </w:t>
+            </w:r>
+            <w:proofErr w:type="spellStart"/>
+            <w:r>
+              <w:rPr>
+                <w:b/>
+                <w:bCs/>
+                <w:sz w:val="12"/>
+                <w:szCs w:val="12"/>
+                <w:highlight w:val="yellow"/>
+                <w:lang w:val="en-US"/>
+              </w:rPr>
+              <w:t>endfor</w:t>
+            </w:r>
+            <w:proofErr w:type="spellEnd"/>
+            <w:r>
+              <w:rPr>
+                <w:b/>
+                <w:bCs/>
+                <w:sz w:val="12"/>
+                <w:szCs w:val="12"/>
+                <w:highlight w:val="yellow"/>
+                <w:lang w:val="en-US"/>
+              </w:rPr>
+              <w:t xml:space="preserve"> %}</w:t>
+            </w:r>
+          </w:p>
+        </w:tc>
+      </w:tr>
+      <w:tr>
+        <w:tc>
+          <w:tcPr>
+            <w:tcW w:w="988" w:type="dxa"/>
+            <w:vMerge/>
+            <w:tcBorders>
+              <w:left w:val="nil"/>
+              <w:bottom w:val="nil"/>
+              <w:right w:val="nil"/>
+            </w:tcBorders>
+          </w:tcPr>
+          <w:p>
+            <w:pPr>
+              <w:spacing w:after="120"/>
+              <w:jc w:val="center"/>
+              <w:rPr>
+                <w:b/>
+                <w:bCs/>
+                <w:highlight w:val="yellow"/>
+              </w:rPr>
+            </w:pPr>
+          </w:p>
+        </w:tc>
+        <w:tc>
+          <w:tcPr>
+            <w:tcW w:w="855" w:type="dxa"/>
+            <w:gridSpan w:val="3"/>
+            <w:tcBorders>
+              <w:top w:val="nil"/>
+              <w:left w:val="nil"/>
+              <w:bottom w:val="nil"/>
+              <w:right w:val="nil"/>
+            </w:tcBorders>
+          </w:tcPr>
+          <w:p>
+            <w:pPr>
+              <w:spacing w:after="120"/>
+              <w:ind w:left="-108" w:hanging="145"/>
+              <w:jc w:val="center"/>
+              <w:rPr>
+                <w:sz w:val="18"/>
+                <w:szCs w:val="18"/>
+              </w:rPr>
+            </w:pPr>
+            <w:r>
+              <w:rPr>
+                <w:sz w:val="18"/>
+                <w:szCs w:val="18"/>
+              </w:rPr>
+              <w:t>(число)</w:t>
+            </w:r>
+          </w:p>
+        </w:tc>
+      </w:tr>
+    </w:tbl>
+    <w:p>
+      <w:pPr>
+        <w:spacing w:after="120"/>
+        <w:jc w:val="center"/>
+        <w:rPr>
+          <w:sz w:val="18"/>
+          <w:szCs w:val="18"/>
+        </w:rPr>
+      </w:pPr>
+      <w:r>
+        <w:rPr>
+          <w:sz w:val="18"/>
+          <w:szCs w:val="18"/>
+        </w:rPr>
+        <w:t>(наименование)</w:t>
+      </w:r>
+    </w:p>
+    <w:tbl>
+      <w:tblPr>
+        <w:tblStyle w:val="ac"/>
+        <w:tblW w:w="0" w:type="auto"/>
+        <w:tblInd w:w="-5" w:type="dxa"/>
+        <w:tblLayout w:type="fixed"/>
+        <w:tblLook w:val="04A0" w:firstRow="1" w:lastRow="0" w:firstColumn="1" w:lastColumn="0" w:noHBand="0" w:noVBand="1"/>
+      </w:tblPr>
+      <w:tblGrid>
+        <w:gridCol w:w="851"/>
+        <w:gridCol w:w="283"/>
+        <w:gridCol w:w="284"/>
+        <w:gridCol w:w="283"/>
+      </w:tblGrid>
+      <w:tr>
+        <w:tc>
+          <w:tcPr>
+            <w:tcW w:w="851" w:type="dxa"/>
+            <w:tcBorders>
+              <w:bottom w:val="nil"/>
+            </w:tcBorders>
+          </w:tcPr>
+          <w:p>
+            <w:pPr>
+              <w:spacing w:after="120"/>
+              <w:jc w:val="center"/>
+              <w:rPr>
+                <w:b/>
+                <w:bCs/>
+                <w:highlight w:val="yellow"/>
+                <w:lang w:val="en-US"/>
+              </w:rPr>
+            </w:pPr>
+          </w:p>
+        </w:tc>
+        <w:tc>
+          <w:tcPr>
+            <w:tcW w:w="850" w:type="dxa"/>
+            <w:gridSpan w:val="3"/>
+          </w:tcPr>
+          <w:p>
+            <w:pPr>
+              <w:spacing w:after="120"/>
+              <w:jc w:val="center"/>
+              <w:rPr>
+                <w:bCs/>
+                <w:sz w:val="8"/>
+                <w:szCs w:val="8"/>
+                <w:lang w:val="en-US"/>
+              </w:rPr>
+            </w:pPr>
+            <w:r>
+              <w:rPr>
+                <w:b/>
+                <w:bCs/>
+                <w:sz w:val="8"/>
+                <w:szCs w:val="8"/>
+                <w:highlight w:val="yellow"/>
+                <w:lang w:val="en-US"/>
+              </w:rPr>
+              <w:t>{%</w:t>
+            </w:r>
+            <w:proofErr w:type="spellStart"/>
+            <w:r>
+              <w:rPr>
+                <w:b/>
+                <w:bCs/>
+                <w:sz w:val="8"/>
+                <w:szCs w:val="8"/>
+                <w:highlight w:val="yellow"/>
+                <w:lang w:val="en-US"/>
+              </w:rPr>
+              <w:t>tr</w:t>
+            </w:r>
+            <w:proofErr w:type="spellEnd"/>
+            <w:r>
+              <w:rPr>
+                <w:b/>
+                <w:bCs/>
+                <w:sz w:val="8"/>
+                <w:szCs w:val="8"/>
+                <w:highlight w:val="yellow"/>
+                <w:lang w:val="en-US"/>
+              </w:rPr>
+              <w:t xml:space="preserve"> for item in </w:t>
+            </w:r>
+            <w:proofErr w:type="spellStart"/>
+            <w:r>
+              <w:rPr>
+                <w:b/>
+                <w:bCs/>
+                <w:sz w:val="8"/>
+                <w:szCs w:val="8"/>
+                <w:lang w:val="en-US"/>
+              </w:rPr>
+              <w:t>patent_series_contents</w:t>
+            </w:r>
+            <w:proofErr w:type="spellEnd"/>
+            <w:r>
+              <w:rPr>
+                <w:b/>
+                <w:bCs/>
+                <w:sz w:val="8"/>
+                <w:szCs w:val="8"/>
+                <w:lang w:val="en-US"/>
+              </w:rPr>
+              <w:t xml:space="preserve"> </w:t>
+            </w:r>
+            <w:r>
+              <w:rPr>
+                <w:b/>
+                <w:bCs/>
+                <w:sz w:val="8"/>
+                <w:szCs w:val="8"/>
+                <w:highlight w:val="yellow"/>
+                <w:lang w:val="en-US"/>
+              </w:rPr>
+              <w:t>%}</w:t>
+            </w:r>
+          </w:p>
+        </w:tc>
+      </w:tr>
+      <w:tr>
+        <w:tc>
+          <w:tcPr>
+            <w:tcW w:w="851" w:type="dxa"/>
+            <w:tcBorders>
+              <w:top w:val="nil"/>
+              <w:left w:val="nil"/>
+              <w:bottom w:val="nil"/>
+            </w:tcBorders>
+          </w:tcPr>
+          <w:p>
+            <w:pPr>
+              <w:spacing w:after="120"/>
+              <w:rPr>
+                <w:highlight w:val="yellow"/>
+              </w:rPr>
+            </w:pPr>
+            <w:r>
+              <w:t>Серия</w:t>
+            </w:r>
+          </w:p>
+        </w:tc>
+        <w:tc>
+          <w:tcPr>
+            <w:tcW w:w="283" w:type="dxa"/>
+          </w:tcPr>
+          <w:p>
+            <w:pPr>
+              <w:spacing w:after="120"/>
+              <w:jc w:val="center"/>
+              <w:rPr>
+                <w:bCs/>
+                <w:sz w:val="8"/>
+                <w:szCs w:val="8"/>
+                <w:lang w:val="en-US"/>
+              </w:rPr>
+            </w:pPr>
+            <w:r>
+              <w:rPr>
+                <w:sz w:val="8"/>
+                <w:szCs w:val="8"/>
+                <w:highlight w:val="yellow"/>
+                <w:lang w:val="en-US"/>
+              </w:rPr>
+              <w:t>{%</w:t>
+            </w:r>
+            <w:proofErr w:type="spellStart"/>
+            <w:r>
+              <w:rPr>
+                <w:sz w:val="8"/>
+                <w:szCs w:val="8"/>
+                <w:highlight w:val="yellow"/>
+                <w:lang w:val="en-US"/>
+              </w:rPr>
+              <w:t>tc</w:t>
+            </w:r>
+            <w:proofErr w:type="spellEnd"/>
+            <w:r>
+              <w:rPr>
+                <w:sz w:val="8"/>
+                <w:szCs w:val="8"/>
+                <w:highlight w:val="yellow"/>
+                <w:lang w:val="en-US"/>
+              </w:rPr>
+              <w:t xml:space="preserve"> for col in </w:t>
+            </w:r>
+            <w:proofErr w:type="spellStart"/>
+            <w:r>
+              <w:rPr>
+                <w:sz w:val="8"/>
+                <w:szCs w:val="8"/>
+                <w:highlight w:val="yellow"/>
+                <w:lang w:val="en-US"/>
+              </w:rPr>
+              <w:t>item.cols</w:t>
+            </w:r>
+            <w:proofErr w:type="spellEnd"/>
+            <w:r>
+              <w:rPr>
+                <w:sz w:val="8"/>
+                <w:szCs w:val="8"/>
+                <w:highlight w:val="yellow"/>
+                <w:lang w:val="en-US"/>
+              </w:rPr>
+              <w:t xml:space="preserve"> %}</w:t>
+            </w:r>
+          </w:p>
+        </w:tc>
+        <w:tc>
+          <w:tcPr>
+            <w:tcW w:w="284" w:type="dxa"/>
+          </w:tcPr>
+          <w:p>
+            <w:pPr>
+              <w:spacing w:after="120"/>
+              <w:ind w:right="-67" w:hanging="63"/>
+              <w:jc w:val="center"/>
+              <w:rPr>
+                <w:bCs/>
+                <w:lang w:val="en-US"/>
+              </w:rPr>
+            </w:pPr>
+            <w:r>
+              <w:rPr>
+                <w:highlight w:val="yellow"/>
+              </w:rPr>
+              <w:t xml:space="preserve">{{ </w:t>
+            </w:r>
+            <w:proofErr w:type="spellStart"/>
+            <w:r>
+              <w:rPr>
+                <w:highlight w:val="yellow"/>
+              </w:rPr>
+              <w:t>col</w:t>
+            </w:r>
+            <w:proofErr w:type="spellEnd"/>
+            <w:r>
+              <w:rPr>
+                <w:highlight w:val="yellow"/>
+              </w:rPr>
+              <w:t xml:space="preserve"> }}</w:t>
+            </w:r>
+          </w:p>
+        </w:tc>
+        <w:tc>
+          <w:tcPr>
+            <w:tcW w:w="283" w:type="dxa"/>
+          </w:tcPr>
+          <w:p>
+            <w:pPr>
+              <w:spacing w:after="120"/>
+              <w:rPr>
+                <w:bCs/>
+                <w:sz w:val="8"/>
+                <w:szCs w:val="8"/>
+                <w:lang w:val="en-US"/>
+              </w:rPr>
+            </w:pPr>
+            <w:r>
+              <w:rPr>
+                <w:sz w:val="8"/>
+                <w:szCs w:val="8"/>
+                <w:highlight w:val="yellow"/>
+              </w:rPr>
+              <w:t>{%</w:t>
+            </w:r>
+            <w:proofErr w:type="spellStart"/>
+            <w:r>
+              <w:rPr>
+                <w:sz w:val="8"/>
+                <w:szCs w:val="8"/>
+                <w:highlight w:val="yellow"/>
+              </w:rPr>
+              <w:t>tc</w:t>
+            </w:r>
+            <w:proofErr w:type="spellEnd"/>
+            <w:r>
+              <w:rPr>
+                <w:sz w:val="8"/>
+                <w:szCs w:val="8"/>
+                <w:highlight w:val="yellow"/>
+              </w:rPr>
+              <w:t xml:space="preserve"> </w:t>
+            </w:r>
+            <w:proofErr w:type="spellStart"/>
+            <w:r>
+              <w:rPr>
+                <w:sz w:val="8"/>
+                <w:szCs w:val="8"/>
+                <w:highlight w:val="yellow"/>
+              </w:rPr>
+              <w:t>endfor</w:t>
+            </w:r>
+            <w:proofErr w:type="spellEnd"/>
+            <w:r>
+              <w:rPr>
+                <w:sz w:val="8"/>
+                <w:szCs w:val="8"/>
+                <w:highlight w:val="yellow"/>
+              </w:rPr>
+              <w:t xml:space="preserve"> %}</w:t>
+            </w:r>
+          </w:p>
+        </w:tc>
+      </w:tr>
+      <w:tr>
+        <w:trPr>
+          <w:trHeight w:val="141"/>
+        </w:trPr>
+        <w:tc>
+          <w:tcPr>
+            <w:tcW w:w="851" w:type="dxa"/>
+            <w:tcBorders>
+              <w:top w:val="nil"/>
+            </w:tcBorders>
+          </w:tcPr>
+          <w:p>
+            <w:pPr>
+              <w:spacing w:after="120"/>
+              <w:rPr>
+                <w:b/>
+                <w:bCs/>
+                <w:highlight w:val="yellow"/>
+                <w:lang w:val="en-US"/>
+              </w:rPr>
+            </w:pPr>
+          </w:p>
+        </w:tc>
+        <w:tc>
+          <w:tcPr>
+            <w:tcW w:w="850" w:type="dxa"/>
+            <w:gridSpan w:val="3"/>
+          </w:tcPr>
+          <w:p>
+            <w:pPr>
+              <w:spacing w:after="120"/>
+              <w:jc w:val="center"/>
+              <w:rPr>
+                <w:bCs/>
+                <w:sz w:val="8"/>
+                <w:szCs w:val="8"/>
+                <w:lang w:val="en-US"/>
+              </w:rPr>
+            </w:pPr>
+            <w:r>
+              <w:rPr>
+                <w:b/>
+                <w:bCs/>
+                <w:sz w:val="8"/>
+                <w:szCs w:val="8"/>
+                <w:highlight w:val="yellow"/>
+                <w:lang w:val="en-US"/>
+              </w:rPr>
+              <w:t>{%</w:t>
+            </w:r>
+            <w:proofErr w:type="spellStart"/>
+            <w:r>
+              <w:rPr>
+                <w:b/>
+                <w:bCs/>
+                <w:sz w:val="8"/>
+                <w:szCs w:val="8"/>
+                <w:highlight w:val="yellow"/>
+                <w:lang w:val="en-US"/>
+              </w:rPr>
+              <w:t>tr</w:t>
+            </w:r>
+            <w:proofErr w:type="spellEnd"/>
+            <w:r>
+              <w:rPr>
+                <w:b/>
+                <w:bCs/>
+                <w:sz w:val="8"/>
+                <w:szCs w:val="8"/>
+                <w:highlight w:val="yellow"/>
+                <w:lang w:val="en-US"/>
+              </w:rPr>
+              <w:t xml:space="preserve"> </w:t>
+            </w:r>
+            <w:proofErr w:type="spellStart"/>
+            <w:r>
+              <w:rPr>
+                <w:b/>
+                <w:bCs/>
+                <w:sz w:val="8"/>
+                <w:szCs w:val="8"/>
+                <w:highlight w:val="yellow"/>
+                <w:lang w:val="en-US"/>
+              </w:rPr>
+              <w:t>endfor</w:t>
+            </w:r>
+            <w:proofErr w:type="spellEnd"/>
+            <w:r>
+              <w:rPr>
+                <w:b/>
+                <w:bCs/>
+                <w:sz w:val="8"/>
+                <w:szCs w:val="8"/>
+                <w:highlight w:val="yellow"/>
+                <w:lang w:val="en-US"/>
+              </w:rPr>
+              <w:t xml:space="preserve"> %}</w:t>
+            </w:r>
+          </w:p>
+        </w:tc>
+      </w:tr>
+    </w:tbl>
+    <w:tbl>
+      <w:tblPr>
+        <w:tblStyle w:val="ac"/>
+        <w:tblpPr w:leftFromText="180" w:rightFromText="180" w:vertAnchor="text" w:horzAnchor="page" w:tblpX="3985" w:tblpY="-345"/>
+        <w:tblW w:w="0" w:type="auto"/>
+        <w:tblLayout w:type="fixed"/>
+        <w:tblLook w:val="04A0" w:firstRow="1" w:lastRow="0" w:firstColumn="1" w:lastColumn="0" w:noHBand="0" w:noVBand="1"/>
+      </w:tblPr>
+      <w:tblGrid>
+        <w:gridCol w:w="421"/>
+        <w:gridCol w:w="283"/>
+        <w:gridCol w:w="284"/>
+        <w:gridCol w:w="283"/>
+      </w:tblGrid>
+      <w:tr>
+        <w:tc>
+          <w:tcPr>
+            <w:tcW w:w="421" w:type="dxa"/>
+            <w:tcBorders>
+              <w:bottom w:val="nil"/>
+            </w:tcBorders>
+          </w:tcPr>
+          <w:p>
+            <w:pPr>
+              <w:spacing w:after="120"/>
+              <w:jc w:val="center"/>
+              <w:rPr>
+                <w:b/>
+                <w:bCs/>
+                <w:highlight w:val="yellow"/>
+                <w:lang w:val="en-US"/>
+              </w:rPr>
+            </w:pPr>
+          </w:p>
+        </w:tc>
+        <w:tc>
+          <w:tcPr>
+            <w:tcW w:w="850" w:type="dxa"/>
+            <w:gridSpan w:val="3"/>
+          </w:tcPr>
+          <w:p>
+            <w:pPr>
+              <w:spacing w:after="120"/>
+              <w:jc w:val="center"/>
+              <w:rPr>
+                <w:bCs/>
+                <w:sz w:val="8"/>
+                <w:szCs w:val="8"/>
+                <w:lang w:val="en-US"/>
+              </w:rPr>
+            </w:pPr>
+            <w:r>
+              <w:rPr>
+                <w:b/>
+                <w:bCs/>
+                <w:sz w:val="8"/>
+                <w:szCs w:val="8"/>
+                <w:highlight w:val="yellow"/>
+                <w:lang w:val="en-US"/>
+              </w:rPr>
+              <w:t>{%</w:t>
+            </w:r>
+            <w:proofErr w:type="spellStart"/>
+            <w:r>
+              <w:rPr>
+                <w:b/>
+                <w:bCs/>
+                <w:sz w:val="8"/>
+                <w:szCs w:val="8"/>
+                <w:highlight w:val="yellow"/>
+                <w:lang w:val="en-US"/>
+              </w:rPr>
+              <w:t>tr</w:t>
+            </w:r>
+            <w:proofErr w:type="spellEnd"/>
+            <w:r>
+              <w:rPr>
+                <w:b/>
+                <w:bCs/>
+                <w:sz w:val="8"/>
+                <w:szCs w:val="8"/>
+                <w:highlight w:val="yellow"/>
+                <w:lang w:val="en-US"/>
+              </w:rPr>
+              <w:t xml:space="preserve"> for item in </w:t>
+            </w:r>
+            <w:proofErr w:type="spellStart"/>
+            <w:r>
+              <w:rPr>
+                <w:b/>
+                <w:bCs/>
+                <w:sz w:val="8"/>
+                <w:szCs w:val="8"/>
+                <w:lang w:val="en-US"/>
+              </w:rPr>
+              <w:t>patent_number_contents</w:t>
+            </w:r>
+            <w:proofErr w:type="spellEnd"/>
+            <w:r>
+              <w:rPr>
+                <w:b/>
+                <w:bCs/>
+                <w:sz w:val="8"/>
+                <w:szCs w:val="8"/>
+                <w:lang w:val="en-US"/>
+              </w:rPr>
+              <w:t xml:space="preserve"> </w:t>
+            </w:r>
+            <w:r>
+              <w:rPr>
+                <w:b/>
+                <w:bCs/>
+                <w:sz w:val="8"/>
+                <w:szCs w:val="8"/>
+                <w:highlight w:val="yellow"/>
+                <w:lang w:val="en-US"/>
+              </w:rPr>
+              <w:t>%}</w:t>
+            </w:r>
+          </w:p>
+        </w:tc>
+      </w:tr>
+      <w:tr>
+        <w:tc>
+          <w:tcPr>
+            <w:tcW w:w="421" w:type="dxa"/>
+            <w:tcBorders>
+              <w:top w:val="nil"/>
+              <w:left w:val="nil"/>
+              <w:bottom w:val="nil"/>
+            </w:tcBorders>
+          </w:tcPr>
+          <w:p>
+            <w:pPr>
+              <w:spacing w:after="120"/>
+              <w:rPr>
+                <w:highlight w:val="yellow"/>
+              </w:rPr>
+            </w:pPr>
+            <w:r>
+              <w:t>№</w:t>
+            </w:r>
+          </w:p>
+        </w:tc>
+        <w:tc>
+          <w:tcPr>
+            <w:tcW w:w="283" w:type="dxa"/>
+          </w:tcPr>
+          <w:p>
+            <w:pPr>
+              <w:spacing w:after="120"/>
+              <w:jc w:val="center"/>
+              <w:rPr>
+                <w:bCs/>
+                <w:sz w:val="8"/>
+                <w:szCs w:val="8"/>
+                <w:lang w:val="en-US"/>
+              </w:rPr>
+            </w:pPr>
+            <w:r>
+              <w:rPr>
+                <w:sz w:val="8"/>
+                <w:szCs w:val="8"/>
+                <w:highlight w:val="yellow"/>
+                <w:lang w:val="en-US"/>
+              </w:rPr>
+              <w:t>{%</w:t>
+            </w:r>
+            <w:proofErr w:type="spellStart"/>
+            <w:r>
+              <w:rPr>
+                <w:sz w:val="8"/>
+                <w:szCs w:val="8"/>
+                <w:highlight w:val="yellow"/>
+                <w:lang w:val="en-US"/>
+              </w:rPr>
+              <w:t>tc</w:t>
+            </w:r>
+            <w:proofErr w:type="spellEnd"/>
+            <w:r>
+              <w:rPr>
+                <w:sz w:val="8"/>
+                <w:szCs w:val="8"/>
+                <w:highlight w:val="yellow"/>
+                <w:lang w:val="en-US"/>
+              </w:rPr>
+              <w:t xml:space="preserve"> for col in </w:t>
+            </w:r>
+            <w:proofErr w:type="spellStart"/>
+            <w:r>
+              <w:rPr>
+                <w:sz w:val="8"/>
+                <w:szCs w:val="8"/>
+                <w:highlight w:val="yellow"/>
+                <w:lang w:val="en-US"/>
+              </w:rPr>
+              <w:t>item.cols</w:t>
+            </w:r>
+            <w:proofErr w:type="spellEnd"/>
+            <w:r>
+              <w:rPr>
+                <w:sz w:val="8"/>
+                <w:szCs w:val="8"/>
+                <w:highlight w:val="yellow"/>
+                <w:lang w:val="en-US"/>
+              </w:rPr>
+              <w:t xml:space="preserve"> %}</w:t>
+            </w:r>
+          </w:p>
+        </w:tc>
+        <w:tc>
+          <w:tcPr>
+            <w:tcW w:w="284" w:type="dxa"/>
+          </w:tcPr>
+          <w:p>
+            <w:pPr>
+              <w:spacing w:after="120"/>
+              <w:ind w:right="-67" w:hanging="63"/>
+              <w:jc w:val="center"/>
+              <w:rPr>
+                <w:bCs/>
+                <w:lang w:val="en-US"/>
+              </w:rPr>
+            </w:pPr>
+            <w:r>
+              <w:rPr>
+                <w:highlight w:val="yellow"/>
+              </w:rPr>
+              <w:t xml:space="preserve">{{ </w:t>
+            </w:r>
+            <w:proofErr w:type="spellStart"/>
+            <w:r>
+              <w:rPr>
+                <w:highlight w:val="yellow"/>
+              </w:rPr>
+              <w:t>col</w:t>
+            </w:r>
+            <w:proofErr w:type="spellEnd"/>
+            <w:r>
+              <w:rPr>
+                <w:highlight w:val="yellow"/>
+              </w:rPr>
+              <w:t xml:space="preserve"> }}</w:t>
+            </w:r>
+          </w:p>
+        </w:tc>
+        <w:tc>
+          <w:tcPr>
+            <w:tcW w:w="283" w:type="dxa"/>
+          </w:tcPr>
+          <w:p>
+            <w:pPr>
+              <w:spacing w:after="120"/>
+              <w:rPr>
+                <w:bCs/>
+                <w:sz w:val="8"/>
+                <w:szCs w:val="8"/>
+                <w:lang w:val="en-US"/>
+              </w:rPr>
+            </w:pPr>
+            <w:r>
+              <w:rPr>
+                <w:sz w:val="8"/>
+                <w:szCs w:val="8"/>
+                <w:highlight w:val="yellow"/>
+              </w:rPr>
+              <w:t>{%</w:t>
+            </w:r>
+            <w:proofErr w:type="spellStart"/>
+            <w:r>
+              <w:rPr>
+                <w:sz w:val="8"/>
+                <w:szCs w:val="8"/>
+                <w:highlight w:val="yellow"/>
+              </w:rPr>
+              <w:t>tc</w:t>
+            </w:r>
+            <w:proofErr w:type="spellEnd"/>
+            <w:r>
+              <w:rPr>
+                <w:sz w:val="8"/>
+                <w:szCs w:val="8"/>
+                <w:highlight w:val="yellow"/>
+              </w:rPr>
+              <w:t xml:space="preserve"> </w:t>
+            </w:r>
+            <w:proofErr w:type="spellStart"/>
+            <w:r>
+              <w:rPr>
+                <w:sz w:val="8"/>
+                <w:szCs w:val="8"/>
+                <w:highlight w:val="yellow"/>
+              </w:rPr>
+              <w:t>endfor</w:t>
+            </w:r>
+            <w:proofErr w:type="spellEnd"/>
+            <w:r>
+              <w:rPr>
+                <w:sz w:val="8"/>
+                <w:szCs w:val="8"/>
+                <w:highlight w:val="yellow"/>
+              </w:rPr>
+              <w:t xml:space="preserve"> %}</w:t>
+            </w:r>
+          </w:p>
+        </w:tc>
+      </w:tr>
+      <w:tr>
+        <w:trPr>
+          <w:trHeight w:val="141"/>
+        </w:trPr>
+        <w:tc>
+          <w:tcPr>
+            <w:tcW w:w="421" w:type="dxa"/>
+            <w:tcBorders>
+              <w:top w:val="nil"/>
+            </w:tcBorders>
+          </w:tcPr>
+          <w:p>
+            <w:pPr>
+              <w:spacing w:after="120"/>
+              <w:rPr>
+                <w:b/>
+                <w:bCs/>
+                <w:highlight w:val="yellow"/>
+                <w:lang w:val="en-US"/>
+              </w:rPr>
+            </w:pPr>
+          </w:p>
+        </w:tc>
+        <w:tc>
+          <w:tcPr>
+            <w:tcW w:w="850" w:type="dxa"/>
+            <w:gridSpan w:val="3"/>
+          </w:tcPr>
+          <w:p>
+            <w:pPr>
+              <w:spacing w:after="120"/>
+              <w:jc w:val="center"/>
+              <w:rPr>
+                <w:bCs/>
+                <w:sz w:val="8"/>
+                <w:szCs w:val="8"/>
+                <w:lang w:val="en-US"/>
+              </w:rPr>
+            </w:pPr>
+            <w:r>
+              <w:rPr>
+                <w:b/>
+                <w:bCs/>
+                <w:sz w:val="8"/>
+                <w:szCs w:val="8"/>
+                <w:highlight w:val="yellow"/>
+                <w:lang w:val="en-US"/>
+              </w:rPr>
+              <w:t>{%</w:t>
+            </w:r>
+            <w:proofErr w:type="spellStart"/>
+            <w:r>
+              <w:rPr>
+                <w:b/>
+                <w:bCs/>
+                <w:sz w:val="8"/>
+                <w:szCs w:val="8"/>
+                <w:highlight w:val="yellow"/>
+                <w:lang w:val="en-US"/>
+              </w:rPr>
+              <w:t>tr</w:t>
+            </w:r>
+            <w:proofErr w:type="spellEnd"/>
+            <w:r>
+              <w:rPr>
+                <w:b/>
+                <w:bCs/>
+                <w:sz w:val="8"/>
+                <w:szCs w:val="8"/>
+                <w:highlight w:val="yellow"/>
+                <w:lang w:val="en-US"/>
+              </w:rPr>
+              <w:t xml:space="preserve"> </w:t>
+            </w:r>
+            <w:proofErr w:type="spellStart"/>
+            <w:r>
+              <w:rPr>
+                <w:b/>
+                <w:bCs/>
+                <w:sz w:val="8"/>
+                <w:szCs w:val="8"/>
+                <w:highlight w:val="yellow"/>
+                <w:lang w:val="en-US"/>
+              </w:rPr>
+              <w:t>endfor</w:t>
+            </w:r>
+            <w:proofErr w:type="spellEnd"/>
+            <w:r>
+              <w:rPr>
+                <w:b/>
+                <w:bCs/>
+                <w:sz w:val="8"/>
+                <w:szCs w:val="8"/>
+                <w:highlight w:val="yellow"/>
+                <w:lang w:val="en-US"/>
+              </w:rPr>
+              <w:t xml:space="preserve"> %}</w:t>
+            </w:r>
+          </w:p>
+        </w:tc>
+      </w:tr>
+    </w:tbl>
+    <w:p>
+      <w:pPr>
+        <w:spacing w:before="240"/>
+        <w:jc w:val="both"/>
+        <w:rPr>
+          <w:bCs/>
+        </w:rPr>
+      </w:pPr>
+    </w:p>
+    <w:tbl>
+      <w:tblPr>
+        <w:tblStyle w:val="ac"/>
+        <w:tblW w:w="0" w:type="auto"/>
+        <w:tblInd w:w="-5" w:type="dxa"/>
+        <w:tblLayout w:type="fixed"/>
+        <w:tblLook w:val="04A0" w:firstRow="1" w:lastRow="0" w:firstColumn="1" w:lastColumn="0" w:noHBand="0" w:noVBand="1"/>
+      </w:tblPr>
+      <w:tblGrid>
+        <w:gridCol w:w="1418"/>
+        <w:gridCol w:w="567"/>
+        <w:gridCol w:w="283"/>
+        <w:gridCol w:w="567"/>
+      </w:tblGrid>
+      <w:tr>
+        <w:tc>
+          <w:tcPr>
+            <w:tcW w:w="1418" w:type="dxa"/>
+            <w:tcBorders>
+              <w:bottom w:val="nil"/>
+            </w:tcBorders>
+          </w:tcPr>
+          <w:p>
+            <w:pPr>
+              <w:spacing w:after="120"/>
+              <w:jc w:val="center"/>
+              <w:rPr>
+                <w:b/>
+                <w:bCs/>
+                <w:highlight w:val="yellow"/>
+                <w:lang w:val="en-US"/>
+              </w:rPr>
+            </w:pPr>
+          </w:p>
+        </w:tc>
+        <w:tc>
+          <w:tcPr>
+            <w:tcW w:w="1417" w:type="dxa"/>
+            <w:gridSpan w:val="3"/>
+          </w:tcPr>
+          <w:p>
+            <w:pPr>
+              <w:spacing w:after="120"/>
+              <w:jc w:val="center"/>
+              <w:rPr>
+                <w:bCs/>
+                <w:lang w:val="en-US"/>
+              </w:rPr>
+            </w:pPr>
+            <w:r>
+              <w:rPr>
+                <w:b/>
+                <w:bCs/>
+                <w:highlight w:val="yellow"/>
+                <w:lang w:val="en-US"/>
+              </w:rPr>
+              <w:t>{%</w:t>
+            </w:r>
+            <w:proofErr w:type="spellStart"/>
+            <w:r>
+              <w:rPr>
+                <w:b/>
+                <w:bCs/>
+                <w:highlight w:val="yellow"/>
+                <w:lang w:val="en-US"/>
+              </w:rPr>
+              <w:t>tr</w:t>
+            </w:r>
+            <w:proofErr w:type="spellEnd"/>
+            <w:r>
+              <w:rPr>
+                <w:b/>
+                <w:bCs/>
+                <w:highlight w:val="yellow"/>
+                <w:lang w:val="en-US"/>
+              </w:rPr>
+              <w:t xml:space="preserve"> for item in </w:t>
+            </w:r>
+            <w:proofErr w:type="spellStart"/>
+            <w:r>
+              <w:rPr>
+                <w:b/>
+                <w:bCs/>
+                <w:lang w:val="en-US"/>
+              </w:rPr>
+              <w:t>patent_issued_by_contents</w:t>
+            </w:r>
+            <w:proofErr w:type="spellEnd"/>
+            <w:r>
+              <w:rPr>
+                <w:b/>
+                <w:bCs/>
+                <w:lang w:val="en-US"/>
+              </w:rPr>
+              <w:t xml:space="preserve"> </w:t>
+            </w:r>
+            <w:r>
+              <w:rPr>
+                <w:b/>
+                <w:bCs/>
+                <w:highlight w:val="yellow"/>
+                <w:lang w:val="en-US"/>
+              </w:rPr>
+              <w:t>%}</w:t>
+            </w:r>
+          </w:p>
+        </w:tc>
+      </w:tr>
+      <w:tr>
+        <w:tc>
+          <w:tcPr>
+            <w:tcW w:w="1418" w:type="dxa"/>
+            <w:tcBorders>
+              <w:top w:val="nil"/>
+              <w:left w:val="nil"/>
+              <w:bottom w:val="nil"/>
+            </w:tcBorders>
+          </w:tcPr>
+          <w:p>
+            <w:pPr>
+              <w:spacing w:after="120"/>
+              <w:rPr>
+                <w:highlight w:val="yellow"/>
+              </w:rPr>
+            </w:pPr>
+            <w:r>
+              <w:t>Кем выдан</w:t>
+            </w:r>
+          </w:p>
+        </w:tc>
+        <w:tc>
+          <w:tcPr>
+            <w:tcW w:w="567" w:type="dxa"/>
+          </w:tcPr>
+          <w:p>
+            <w:pPr>
+              <w:spacing w:after="120"/>
+              <w:jc w:val="center"/>
+              <w:rPr>
+                <w:bCs/>
+                <w:lang w:val="en-US"/>
+              </w:rPr>
+            </w:pPr>
+            <w:r>
+              <w:rPr>
+                <w:highlight w:val="yellow"/>
+                <w:lang w:val="en-US"/>
+              </w:rPr>
+              <w:t>{%</w:t>
+            </w:r>
+            <w:proofErr w:type="spellStart"/>
+            <w:r>
+              <w:rPr>
+                <w:highlight w:val="yellow"/>
+                <w:lang w:val="en-US"/>
+              </w:rPr>
+              <w:t>tc</w:t>
+            </w:r>
+            <w:proofErr w:type="spellEnd"/>
+            <w:r>
+              <w:rPr>
+                <w:highlight w:val="yellow"/>
+                <w:lang w:val="en-US"/>
+              </w:rPr>
+              <w:t xml:space="preserve"> for col in </w:t>
+            </w:r>
+            <w:proofErr w:type="spellStart"/>
+            <w:r>
+              <w:rPr>
+                <w:highlight w:val="yellow"/>
+                <w:lang w:val="en-US"/>
+              </w:rPr>
+              <w:t>item.cols</w:t>
+            </w:r>
+            <w:proofErr w:type="spellEnd"/>
+            <w:r>
+              <w:rPr>
+                <w:highlight w:val="yellow"/>
+                <w:lang w:val="en-US"/>
+              </w:rPr>
+              <w:t xml:space="preserve"> %}</w:t>
+            </w:r>
+          </w:p>
+        </w:tc>
+        <w:tc>
+          <w:tcPr>
+            <w:tcW w:w="283" w:type="dxa"/>
+          </w:tcPr>
+          <w:p>
+            <w:pPr>
+              <w:spacing w:after="120"/>
+              <w:ind w:right="-67" w:hanging="63"/>
+              <w:jc w:val="center"/>
+              <w:rPr>
+                <w:bCs/>
+                <w:lang w:val="en-US"/>
+              </w:rPr>
+            </w:pPr>
+            <w:r>
+              <w:rPr>
+                <w:highlight w:val="yellow"/>
+              </w:rPr>
+              <w:t xml:space="preserve">{{ </w:t>
+            </w:r>
+            <w:proofErr w:type="spellStart"/>
+            <w:r>
+              <w:rPr>
+                <w:highlight w:val="yellow"/>
+              </w:rPr>
+              <w:t>col</w:t>
+            </w:r>
+            <w:proofErr w:type="spellEnd"/>
+            <w:r>
+              <w:rPr>
+                <w:highlight w:val="yellow"/>
+              </w:rPr>
+              <w:t xml:space="preserve"> }}</w:t>
+            </w:r>
+          </w:p>
+        </w:tc>
+        <w:tc>
+          <w:tcPr>
+            <w:tcW w:w="567" w:type="dxa"/>
+          </w:tcPr>
+          <w:p>
+            <w:pPr>
+              <w:spacing w:after="120"/>
+              <w:rPr>
+                <w:bCs/>
+                <w:lang w:val="en-US"/>
+              </w:rPr>
+            </w:pPr>
+            <w:r>
+              <w:rPr>
+                <w:highlight w:val="yellow"/>
+              </w:rPr>
+              <w:t>{%</w:t>
+            </w:r>
+            <w:proofErr w:type="spellStart"/>
+            <w:r>
+              <w:rPr>
+                <w:highlight w:val="yellow"/>
+              </w:rPr>
+              <w:t>tc</w:t>
+            </w:r>
+            <w:proofErr w:type="spellEnd"/>
+            <w:r>
+              <w:rPr>
+                <w:highlight w:val="yellow"/>
+              </w:rPr>
+              <w:t xml:space="preserve"> </w:t>
+            </w:r>
+            <w:proofErr w:type="spellStart"/>
+            <w:r>
+              <w:rPr>
+                <w:highlight w:val="yellow"/>
+              </w:rPr>
+              <w:t>endfor</w:t>
+            </w:r>
+            <w:proofErr w:type="spellEnd"/>
+            <w:r>
+              <w:rPr>
+                <w:highlight w:val="yellow"/>
+              </w:rPr>
+              <w:t xml:space="preserve"> %}</w:t>
+            </w:r>
+          </w:p>
+        </w:tc>
+      </w:tr>
+      <w:tr>
+        <w:tc>
+          <w:tcPr>
+            <w:tcW w:w="1418" w:type="dxa"/>
+            <w:tcBorders>
+              <w:top w:val="nil"/>
+            </w:tcBorders>
+          </w:tcPr>
+          <w:p>
+            <w:pPr>
+              <w:spacing w:after="120"/>
+              <w:jc w:val="center"/>
+              <w:rPr>
+                <w:b/>
+                <w:bCs/>
+                <w:highlight w:val="yellow"/>
+                <w:lang w:val="en-US"/>
+              </w:rPr>
+            </w:pPr>
+          </w:p>
+        </w:tc>
+        <w:tc>
+          <w:tcPr>
+            <w:tcW w:w="1417" w:type="dxa"/>
+            <w:gridSpan w:val="3"/>
+          </w:tcPr>
+          <w:p>
+            <w:pPr>
+              <w:spacing w:after="120"/>
+              <w:jc w:val="center"/>
+              <w:rPr>
+                <w:bCs/>
+                <w:lang w:val="en-US"/>
+              </w:rPr>
+            </w:pPr>
+            <w:r>
+              <w:rPr>
+                <w:b/>
+                <w:bCs/>
+                <w:highlight w:val="yellow"/>
+                <w:lang w:val="en-US"/>
+              </w:rPr>
+              <w:t>{%</w:t>
+            </w:r>
+            <w:proofErr w:type="spellStart"/>
+            <w:r>
+              <w:rPr>
+                <w:b/>
+                <w:bCs/>
+                <w:highlight w:val="yellow"/>
+                <w:lang w:val="en-US"/>
+              </w:rPr>
+              <w:t>tr</w:t>
+            </w:r>
+            <w:proofErr w:type="spellEnd"/>
+            <w:r>
+              <w:rPr>
+                <w:b/>
+                <w:bCs/>
+                <w:highlight w:val="yellow"/>
+                <w:lang w:val="en-US"/>
+              </w:rPr>
+              <w:t xml:space="preserve"> </w:t>
+            </w:r>
+            <w:proofErr w:type="spellStart"/>
+            <w:r>
+              <w:rPr>
+                <w:b/>
+                <w:bCs/>
+                <w:highlight w:val="yellow"/>
+                <w:lang w:val="en-US"/>
+              </w:rPr>
+              <w:t>endfor</w:t>
+            </w:r>
+            <w:proofErr w:type="spellEnd"/>
+            <w:r>
+              <w:rPr>
+                <w:b/>
+                <w:bCs/>
+                <w:highlight w:val="yellow"/>
+                <w:lang w:val="en-US"/>
+              </w:rPr>
+              <w:t xml:space="preserve"> %}</w:t>
+            </w:r>
+          </w:p>
+        </w:tc>
+      </w:tr>
+    </w:tbl>
+    <w:p>
+      <w:pPr>
+        <w:pageBreakBefore/>
+        <w:spacing w:after="240"/>
+        <w:jc w:val="both"/>
+        <w:rPr>
+          <w:bCs/>
+        </w:rPr>
+      </w:pPr>
+    </w:p>
+    <w:p>
+      <w:pPr>
+        <w:pageBreakBefore/>
+        <w:spacing w:after="240"/>
+        <w:jc w:val="both"/>
+        <w:rPr>
+          <w:bCs/>
+        </w:rPr>
+      </w:pPr>
     </w:p>
     <w:tbl>
       <w:tblPr>
@@ -22224,7 +25075,6 @@
                 <w:highlight w:val="yellow"/>
                 <w:lang w:val="en-US"/>
               </w:rPr>
-              <w:lastRenderedPageBreak/>
               <w:t>{%</w:t>
             </w:r>
             <w:proofErr w:type="spellStart"/>
@@ -22265,7 +25115,17 @@
                 <w:highlight w:val="yellow"/>
                 <w:lang w:val="en-US"/>
               </w:rPr>
-              <w:t xml:space="preserve"> %}</w:t>
+              <w:t xml:space="preserve"> </w:t>
+            </w:r>
+            <w:r>
+              <w:rPr>
+                <w:sz w:val="8"/>
+                <w:szCs w:val="8"/>
+                <w:highlight w:val="yellow"/>
+                <w:lang w:val="en-US"/>
+              </w:rPr>
+              <w:lastRenderedPageBreak/>
+              <w:t>%}</w:t>
             </w:r>
           </w:p>
         </w:tc>
@@ -22287,6 +25147,7 @@
               <w:rPr>
                 <w:highlight w:val="yellow"/>
               </w:rPr>
+              <w:lastRenderedPageBreak/>
               <w:t xml:space="preserve">{{ </w:t>
             </w:r>
             <w:proofErr w:type="spellStart"/>
@@ -22294,7 +25155,14 @@
               <w:rPr>
                 <w:highlight w:val="yellow"/>
               </w:rPr>
-              <w:t>col</w:t>
+              <w:t>co</w:t>
+            </w:r>
+            <w:r>
+              <w:rPr>
+                <w:highlight w:val="yellow"/>
+              </w:rPr>
+              <w:lastRenderedPageBreak/>
+              <w:t>l</w:t>
             </w:r>
             <w:proofErr w:type="spellEnd"/>
             <w:r>
@@ -22328,6 +25196,7 @@
                 <w:szCs w:val="8"/>
                 <w:highlight w:val="yellow"/>
               </w:rPr>
+              <w:lastRenderedPageBreak/>
               <w:t>{%</w:t>
             </w:r>
             <w:proofErr w:type="spellStart"/>
@@ -22442,6 +25311,7 @@
                 <w:highlight w:val="yellow"/>
                 <w:lang w:val="en-US"/>
               </w:rPr>
+              <w:lastRenderedPageBreak/>
               <w:t>{%</w:t>
             </w:r>
             <w:proofErr w:type="spellStart"/>
@@ -26481,7 +29351,7 @@
 </file>
 
 <file path=customXml/itemProps1.xml><?xml version="1.0" encoding="utf-8"?>
-<ds:datastoreItem xmlns:ds="http://schemas.openxmlformats.org/officeDocument/2006/customXml" ds:itemID="{23A87083-4FCB-4434-BB2D-C08B998BE27C}">
+<ds:datastoreItem xmlns:ds="http://schemas.openxmlformats.org/officeDocument/2006/customXml" ds:itemID="{1D480647-D38D-40FC-A5EB-3F5441C1F7F9}">
   <ds:schemaRefs>
     <ds:schemaRef ds:uri="http://schemas.openxmlformats.org/officeDocument/2006/bibliography"/>
   </ds:schemaRefs>

</xml_diff>

<commit_message>
FIX: Improved notifications as far as possible
</commit_message>
<xml_diff>
--- a/backend/employees/docs/mia_notification_admission.docx
+++ b/backend/employees/docs/mia_notification_admission.docx
@@ -471,8 +471,6 @@
           <w:szCs w:val="18"/>
         </w:rPr>
       </w:pPr>
-      <w:bookmarkStart w:id="0" w:name="_GoBack"/>
-      <w:bookmarkEnd w:id="0"/>
       <w:r>
         <w:rPr>
           <w:bCs/>
@@ -11654,7 +11652,6 @@
           </w:tcPr>
           <w:p>
             <w:pPr>
-              <w:spacing w:after="120"/>
               <w:jc w:val="center"/>
               <w:rPr>
                 <w:b/>
@@ -11672,7 +11669,6 @@
           </w:tcPr>
           <w:p>
             <w:pPr>
-              <w:spacing w:after="120"/>
               <w:jc w:val="center"/>
               <w:rPr>
                 <w:bCs/>
@@ -11742,7 +11738,6 @@
           </w:tcPr>
           <w:p>
             <w:pPr>
-              <w:spacing w:after="120"/>
               <w:rPr>
                 <w:highlight w:val="yellow"/>
                 <w:lang w:val="en-US"/>
@@ -11760,7 +11755,6 @@
           </w:tcPr>
           <w:p>
             <w:pPr>
-              <w:spacing w:after="120"/>
               <w:jc w:val="center"/>
               <w:rPr>
                 <w:bCs/>
@@ -11814,7 +11808,7 @@
           </w:tcPr>
           <w:p>
             <w:pPr>
-              <w:spacing w:before="60" w:after="60"/>
+              <w:spacing w:before="60"/>
               <w:ind w:right="-68" w:hanging="62"/>
               <w:jc w:val="center"/>
               <w:rPr>
@@ -11850,7 +11844,6 @@
           </w:tcPr>
           <w:p>
             <w:pPr>
-              <w:spacing w:after="120"/>
               <w:rPr>
                 <w:bCs/>
                 <w:lang w:val="en-US"/>
@@ -11904,7 +11897,6 @@
           </w:tcPr>
           <w:p>
             <w:pPr>
-              <w:spacing w:after="120"/>
               <w:jc w:val="center"/>
               <w:rPr>
                 <w:b/>
@@ -11925,7 +11917,6 @@
           </w:tcPr>
           <w:p>
             <w:pPr>
-              <w:spacing w:after="120"/>
               <w:jc w:val="center"/>
               <w:rPr>
                 <w:bCs/>
@@ -11997,7 +11988,6 @@
           </w:tcPr>
           <w:p>
             <w:pPr>
-              <w:spacing w:after="120"/>
               <w:jc w:val="center"/>
               <w:rPr>
                 <w:b/>
@@ -12021,7 +12011,6 @@
           </w:tcPr>
           <w:p>
             <w:pPr>
-              <w:spacing w:after="120"/>
               <w:jc w:val="center"/>
               <w:rPr>
                 <w:b/>
@@ -12036,10 +12025,11 @@
     </w:tbl>
     <w:p>
       <w:pPr>
-        <w:spacing w:after="60"/>
         <w:jc w:val="both"/>
         <w:rPr>
           <w:bCs/>
+          <w:sz w:val="6"/>
+          <w:szCs w:val="6"/>
           <w:lang w:val="en-US"/>
         </w:rPr>
       </w:pPr>
@@ -12069,7 +12059,6 @@
           <w:p>
             <w:pPr>
               <w:spacing w:after="120"/>
-              <w:jc w:val="center"/>
               <w:rPr>
                 <w:b/>
                 <w:bCs/>
@@ -13314,21 +13303,21 @@
             </w:pPr>
             <w:r>
               <w:rPr>
-                <w:highlight w:val="red"/>
+                <w:highlight w:val="yellow"/>
               </w:rPr>
               <w:t xml:space="preserve">{{ </w:t>
             </w:r>
             <w:proofErr w:type="spellStart"/>
             <w:r>
               <w:rPr>
-                <w:highlight w:val="red"/>
+                <w:highlight w:val="yellow"/>
               </w:rPr>
               <w:t>col</w:t>
             </w:r>
             <w:proofErr w:type="spellEnd"/>
             <w:r>
               <w:rPr>
-                <w:highlight w:val="red"/>
+                <w:highlight w:val="yellow"/>
               </w:rPr>
               <w:t xml:space="preserve"> }}</w:t>
             </w:r>
@@ -14279,7 +14268,6 @@
           </w:tcPr>
           <w:p>
             <w:pPr>
-              <w:spacing w:after="120"/>
               <w:ind w:left="122"/>
               <w:rPr>
                 <w:b/>
@@ -14328,7 +14316,7 @@
                 </w:tcPr>
                 <w:p>
                   <w:pPr>
-                    <w:spacing w:before="60" w:after="60"/>
+                    <w:spacing w:before="60"/>
                     <w:ind w:left="-62" w:right="-68"/>
                     <w:rPr>
                       <w:bCs/>
@@ -14406,7 +14394,7 @@
                 </w:tcPr>
                 <w:p>
                   <w:pPr>
-                    <w:spacing w:before="60" w:after="60"/>
+                    <w:spacing w:before="60"/>
                     <w:ind w:left="-62" w:right="-68"/>
                     <w:jc w:val="center"/>
                     <w:rPr>
@@ -14473,7 +14461,7 @@
                 </w:tcPr>
                 <w:p>
                   <w:pPr>
-                    <w:spacing w:before="60" w:after="60"/>
+                    <w:spacing w:before="60"/>
                     <w:ind w:left="-62" w:right="-68"/>
                     <w:jc w:val="center"/>
                     <w:rPr>
@@ -14509,7 +14497,7 @@
                 </w:tcPr>
                 <w:p>
                   <w:pPr>
-                    <w:spacing w:before="60" w:after="60"/>
+                    <w:spacing w:before="60"/>
                     <w:ind w:left="-62" w:right="-68"/>
                     <w:jc w:val="center"/>
                     <w:rPr>
@@ -14577,7 +14565,7 @@
                 </w:tcPr>
                 <w:p>
                   <w:pPr>
-                    <w:spacing w:before="60" w:after="60"/>
+                    <w:spacing w:before="60"/>
                     <w:ind w:left="-62" w:right="-68"/>
                     <w:rPr>
                       <w:bCs/>
@@ -14671,7 +14659,6 @@
           </w:tcPr>
           <w:p>
             <w:pPr>
-              <w:spacing w:after="120"/>
               <w:ind w:left="122" w:right="-68"/>
               <w:rPr>
                 <w:highlight w:val="yellow"/>
@@ -14717,7 +14704,7 @@
                 </w:tcPr>
                 <w:p>
                   <w:pPr>
-                    <w:spacing w:before="60" w:after="60"/>
+                    <w:spacing w:before="60"/>
                     <w:ind w:left="-62" w:right="-68"/>
                     <w:rPr>
                       <w:bCs/>
@@ -14784,7 +14771,7 @@
                 </w:tcPr>
                 <w:p>
                   <w:pPr>
-                    <w:spacing w:before="60" w:after="60"/>
+                    <w:spacing w:before="60"/>
                     <w:ind w:left="-62" w:right="-68"/>
                     <w:jc w:val="center"/>
                     <w:rPr>
@@ -14851,7 +14838,7 @@
                 </w:tcPr>
                 <w:p>
                   <w:pPr>
-                    <w:spacing w:before="60" w:after="60"/>
+                    <w:spacing w:before="60"/>
                     <w:ind w:left="-62" w:right="-68"/>
                     <w:jc w:val="center"/>
                     <w:rPr>
@@ -14887,7 +14874,7 @@
                 </w:tcPr>
                 <w:p>
                   <w:pPr>
-                    <w:spacing w:before="60" w:after="60"/>
+                    <w:spacing w:before="60"/>
                     <w:ind w:left="-62" w:right="-68"/>
                     <w:jc w:val="center"/>
                     <w:rPr>
@@ -14955,7 +14942,7 @@
                 </w:tcPr>
                 <w:p>
                   <w:pPr>
-                    <w:spacing w:before="60" w:after="60"/>
+                    <w:spacing w:before="60"/>
                     <w:ind w:left="-62" w:right="-68"/>
                     <w:rPr>
                       <w:bCs/>
@@ -15029,7 +15016,6 @@
           </w:tbl>
           <w:p>
             <w:pPr>
-              <w:spacing w:after="120"/>
               <w:ind w:left="122" w:right="-68"/>
               <w:rPr>
                 <w:sz w:val="2"/>
@@ -15050,7 +15036,6 @@
           </w:tcPr>
           <w:p>
             <w:pPr>
-              <w:spacing w:after="120"/>
               <w:ind w:left="122" w:right="-68"/>
               <w:jc w:val="center"/>
               <w:rPr>
@@ -15096,7 +15081,6 @@
                 </w:tcPr>
                 <w:p>
                   <w:pPr>
-                    <w:spacing w:after="120"/>
                     <w:ind w:left="122" w:right="-68"/>
                     <w:rPr>
                       <w:sz w:val="2"/>
@@ -15190,7 +15174,7 @@
                 </w:tcPr>
                 <w:p>
                   <w:pPr>
-                    <w:spacing w:before="60" w:after="60"/>
+                    <w:spacing w:before="60"/>
                     <w:ind w:left="-62" w:right="-68"/>
                     <w:rPr>
                       <w:sz w:val="2"/>
@@ -15255,7 +15239,7 @@
                 </w:tcPr>
                 <w:p>
                   <w:pPr>
-                    <w:spacing w:before="60" w:after="60"/>
+                    <w:spacing w:before="60"/>
                     <w:ind w:left="-62" w:right="-68"/>
                     <w:jc w:val="center"/>
                     <w:rPr>
@@ -15292,7 +15276,7 @@
                 </w:tcPr>
                 <w:p>
                   <w:pPr>
-                    <w:spacing w:before="60" w:after="60"/>
+                    <w:spacing w:before="60"/>
                     <w:ind w:left="-62" w:right="-68"/>
                     <w:rPr>
                       <w:sz w:val="2"/>
@@ -15361,7 +15345,6 @@
                 </w:tcPr>
                 <w:p>
                   <w:pPr>
-                    <w:spacing w:after="120"/>
                     <w:ind w:left="122" w:right="-68"/>
                     <w:rPr>
                       <w:sz w:val="2"/>
@@ -15447,7 +15430,7 @@
                 </w:tcPr>
                 <w:p>
                   <w:pPr>
-                    <w:spacing w:before="60" w:after="60"/>
+                    <w:spacing w:before="60"/>
                     <w:ind w:left="-62" w:right="-68"/>
                     <w:jc w:val="center"/>
                     <w:rPr>
@@ -15485,7 +15468,6 @@
                       <w:szCs w:val="18"/>
                       <w:lang w:val="en-US"/>
                     </w:rPr>
-                    <w:lastRenderedPageBreak/>
                     <w:t>3</w:t>
                   </w:r>
                   <w:r>
@@ -15493,6 +15475,7 @@
                       <w:sz w:val="18"/>
                       <w:szCs w:val="18"/>
                     </w:rPr>
+                    <w:lastRenderedPageBreak/>
                     <w:t>%}</w:t>
                   </w:r>
                   <w:r>
@@ -15516,7 +15499,7 @@
                 </w:tcPr>
                 <w:p>
                   <w:pPr>
-                    <w:spacing w:before="60" w:after="60"/>
+                    <w:spacing w:before="60"/>
                     <w:ind w:left="-62" w:right="-68"/>
                     <w:jc w:val="center"/>
                     <w:rPr>
@@ -15555,7 +15538,6 @@
                       <w:szCs w:val="18"/>
                       <w:lang w:val="en-US"/>
                     </w:rPr>
-                    <w:lastRenderedPageBreak/>
                     <w:t>3</w:t>
                   </w:r>
                   <w:r>
@@ -15563,6 +15545,7 @@
                       <w:sz w:val="18"/>
                       <w:szCs w:val="18"/>
                     </w:rPr>
+                    <w:lastRenderedPageBreak/>
                     <w:t>%}</w:t>
                   </w:r>
                   <w:r>
@@ -15586,7 +15569,7 @@
                 </w:tcPr>
                 <w:p>
                   <w:pPr>
-                    <w:spacing w:before="60" w:after="60"/>
+                    <w:spacing w:before="60"/>
                     <w:ind w:left="-62" w:right="-68"/>
                     <w:jc w:val="center"/>
                     <w:rPr>
@@ -15624,7 +15607,6 @@
                       <w:sz w:val="18"/>
                       <w:szCs w:val="18"/>
                     </w:rPr>
-                    <w:lastRenderedPageBreak/>
                     <w:t>4</w:t>
                   </w:r>
                   <w:r>
@@ -15632,6 +15614,7 @@
                       <w:sz w:val="18"/>
                       <w:szCs w:val="18"/>
                     </w:rPr>
+                    <w:lastRenderedPageBreak/>
                     <w:t>%}</w:t>
                   </w:r>
                   <w:r>
@@ -15647,7 +15630,6 @@
           </w:tbl>
           <w:p>
             <w:pPr>
-              <w:spacing w:after="120"/>
               <w:ind w:left="122" w:right="-68"/>
               <w:rPr>
                 <w:sz w:val="2"/>
@@ -15725,7 +15707,27 @@
                 <w:highlight w:val="yellow"/>
                 <w:lang w:val="en-US"/>
               </w:rPr>
-              <w:t xml:space="preserve">{%tr for item in </w:t>
+              <w:t>{%</w:t>
+            </w:r>
+            <w:proofErr w:type="spellStart"/>
+            <w:r>
+              <w:rPr>
+                <w:b/>
+                <w:bCs/>
+                <w:highlight w:val="yellow"/>
+                <w:lang w:val="en-US"/>
+              </w:rPr>
+              <w:t>tr</w:t>
+            </w:r>
+            <w:proofErr w:type="spellEnd"/>
+            <w:r>
+              <w:rPr>
+                <w:b/>
+                <w:bCs/>
+                <w:highlight w:val="yellow"/>
+                <w:lang w:val="en-US"/>
+              </w:rPr>
+              <w:t xml:space="preserve"> for item in </w:t>
             </w:r>
             <w:proofErr w:type="spellStart"/>
             <w:r>
@@ -16157,7 +16159,15 @@
                 <w:highlight w:val="yellow"/>
                 <w:lang w:val="en-US"/>
               </w:rPr>
-              <w:t>t</w:t>
+              <w:t>tc</w:t>
+            </w:r>
+            <w:proofErr w:type="spellEnd"/>
+            <w:r>
+              <w:rPr>
+                <w:highlight w:val="yellow"/>
+                <w:lang w:val="en-US"/>
+              </w:rPr>
+              <w:t xml:space="preserve"> </w:t>
             </w:r>
             <w:r>
               <w:rPr>
@@ -16165,15 +16175,7 @@
                 <w:lang w:val="en-US"/>
               </w:rPr>
               <w:lastRenderedPageBreak/>
-              <w:t>c</w:t>
-            </w:r>
-            <w:proofErr w:type="spellEnd"/>
-            <w:r>
-              <w:rPr>
-                <w:highlight w:val="yellow"/>
-                <w:lang w:val="en-US"/>
-              </w:rPr>
-              <w:t xml:space="preserve"> for col in </w:t>
+              <w:t xml:space="preserve">for col in </w:t>
             </w:r>
             <w:proofErr w:type="spellStart"/>
             <w:r>
@@ -16219,14 +16221,14 @@
               <w:rPr>
                 <w:highlight w:val="yellow"/>
               </w:rPr>
-              <w:t>c</w:t>
+              <w:t>co</w:t>
             </w:r>
             <w:r>
               <w:rPr>
                 <w:highlight w:val="yellow"/>
               </w:rPr>
               <w:lastRenderedPageBreak/>
-              <w:t>ol</w:t>
+              <w:t>l</w:t>
             </w:r>
             <w:proofErr w:type="spellEnd"/>
             <w:r>
@@ -16762,14 +16764,14 @@
         <w:rPr>
           <w:bCs/>
         </w:rPr>
-        <w:t xml:space="preserve">Сведения о разрешении на работу или патенте, на основании которых иностранный гражданин (лицо без гражданства) осуществляет трудовую деятельность (не заполняется в </w:t>
+        <w:t xml:space="preserve">Сведения о разрешении на работу или патенте, на основании которых иностранный гражданин (лицо без гражданства) осуществляет трудовую деятельность (не заполняется в случае осуществления трудовой деятельности без разрешения на работу или патента, а также </w:t>
       </w:r>
       <w:r>
         <w:rPr>
           <w:bCs/>
         </w:rPr>
         <w:lastRenderedPageBreak/>
-        <w:t>случае осуществления трудовой деятельности без разрешения на работу или патента, а также в случае заключения трудового договора или гражданско-правового договора</w:t>
+        <w:t>в случае заключения трудового договора или гражданско-правового договора</w:t>
       </w:r>
       <w:r>
         <w:rPr>
@@ -17179,7 +17181,15 @@
     <w:tbl>
       <w:tblPr>
         <w:tblStyle w:val="ac"/>
-        <w:tblW w:w="9787" w:type="dxa"/>
+        <w:tblW w:w="8926" w:type="dxa"/>
+        <w:tblBorders>
+          <w:top w:val="none" w:sz="0" w:space="0" w:color="auto"/>
+          <w:left w:val="none" w:sz="0" w:space="0" w:color="auto"/>
+          <w:bottom w:val="none" w:sz="0" w:space="0" w:color="auto"/>
+          <w:right w:val="none" w:sz="0" w:space="0" w:color="auto"/>
+          <w:insideH w:val="none" w:sz="0" w:space="0" w:color="auto"/>
+          <w:insideV w:val="none" w:sz="0" w:space="0" w:color="auto"/>
+        </w:tblBorders>
         <w:tblLayout w:type="fixed"/>
         <w:tblCellMar>
           <w:left w:w="0" w:type="dxa"/>
@@ -17193,25 +17203,18 @@
         <w:gridCol w:w="426"/>
         <w:gridCol w:w="2410"/>
         <w:gridCol w:w="992"/>
-        <w:gridCol w:w="3266"/>
+        <w:gridCol w:w="2405"/>
       </w:tblGrid>
       <w:tr>
         <w:trPr>
-          <w:trHeight w:val="1123"/>
+          <w:trHeight w:val="134"/>
         </w:trPr>
         <w:tc>
           <w:tcPr>
             <w:tcW w:w="948" w:type="dxa"/>
-            <w:tcBorders>
-              <w:top w:val="nil"/>
-              <w:left w:val="nil"/>
-              <w:bottom w:val="nil"/>
-              <w:right w:val="nil"/>
-            </w:tcBorders>
-          </w:tcPr>
-          <w:p>
-            <w:pPr>
-              <w:spacing w:after="120"/>
+          </w:tcPr>
+          <w:p>
+            <w:pPr>
               <w:ind w:left="122"/>
               <w:rPr>
                 <w:b/>
@@ -17228,12 +17231,6 @@
         <w:tc>
           <w:tcPr>
             <w:tcW w:w="1745" w:type="dxa"/>
-            <w:tcBorders>
-              <w:top w:val="nil"/>
-              <w:left w:val="nil"/>
-              <w:bottom w:val="nil"/>
-              <w:right w:val="nil"/>
-            </w:tcBorders>
           </w:tcPr>
           <w:tbl>
             <w:tblPr>
@@ -17260,7 +17257,7 @@
                 </w:tcPr>
                 <w:p>
                   <w:pPr>
-                    <w:spacing w:before="60" w:after="60"/>
+                    <w:spacing w:before="60"/>
                     <w:ind w:left="-62" w:right="-68"/>
                     <w:rPr>
                       <w:bCs/>
@@ -17342,7 +17339,7 @@
             </w:tr>
             <w:tr>
               <w:trPr>
-                <w:trHeight w:val="491"/>
+                <w:trHeight w:val="1481"/>
               </w:trPr>
               <w:tc>
                 <w:tcPr>
@@ -17350,7 +17347,7 @@
                 </w:tcPr>
                 <w:p>
                   <w:pPr>
-                    <w:spacing w:before="60" w:after="60"/>
+                    <w:spacing w:before="60"/>
                     <w:ind w:left="-62" w:right="-68"/>
                     <w:jc w:val="center"/>
                     <w:rPr>
@@ -17360,6 +17357,7 @@
                       <w:lang w:val="en-US"/>
                     </w:rPr>
                   </w:pPr>
+                  <w:bookmarkStart w:id="0" w:name="_GoBack" w:colFirst="1" w:colLast="1"/>
                   <w:r>
                     <w:rPr>
                       <w:sz w:val="8"/>
@@ -17417,7 +17415,7 @@
                 </w:tcPr>
                 <w:p>
                   <w:pPr>
-                    <w:spacing w:before="60" w:after="60"/>
+                    <w:spacing w:before="60"/>
                     <w:ind w:left="-62" w:right="-68"/>
                     <w:jc w:val="center"/>
                     <w:rPr>
@@ -17453,7 +17451,7 @@
                 </w:tcPr>
                 <w:p>
                   <w:pPr>
-                    <w:spacing w:before="60" w:after="60"/>
+                    <w:spacing w:before="60"/>
                     <w:ind w:left="-62" w:right="-68"/>
                     <w:jc w:val="center"/>
                     <w:rPr>
@@ -17510,6 +17508,7 @@
                 </w:p>
               </w:tc>
             </w:tr>
+            <w:bookmarkEnd w:id="0"/>
             <w:tr>
               <w:trPr>
                 <w:trHeight w:val="54"/>
@@ -17521,7 +17520,6 @@
                 </w:tcPr>
                 <w:p>
                   <w:pPr>
-                    <w:spacing w:before="60" w:after="60"/>
                     <w:ind w:left="-62" w:right="-68"/>
                     <w:rPr>
                       <w:bCs/>
@@ -17606,16 +17604,9 @@
         <w:tc>
           <w:tcPr>
             <w:tcW w:w="426" w:type="dxa"/>
-            <w:tcBorders>
-              <w:top w:val="nil"/>
-              <w:left w:val="nil"/>
-              <w:bottom w:val="nil"/>
-              <w:right w:val="nil"/>
-            </w:tcBorders>
-          </w:tcPr>
-          <w:p>
-            <w:pPr>
-              <w:spacing w:after="120"/>
+          </w:tcPr>
+          <w:p>
+            <w:pPr>
               <w:ind w:left="122" w:right="-68"/>
               <w:rPr>
                 <w:highlight w:val="yellow"/>
@@ -17629,12 +17620,6 @@
         <w:tc>
           <w:tcPr>
             <w:tcW w:w="2410" w:type="dxa"/>
-            <w:tcBorders>
-              <w:top w:val="nil"/>
-              <w:left w:val="nil"/>
-              <w:bottom w:val="nil"/>
-              <w:right w:val="nil"/>
-            </w:tcBorders>
           </w:tcPr>
           <w:tbl>
             <w:tblPr>
@@ -17661,7 +17646,7 @@
                 </w:tcPr>
                 <w:p>
                   <w:pPr>
-                    <w:spacing w:before="60" w:after="60"/>
+                    <w:spacing w:before="60"/>
                     <w:ind w:left="-62" w:right="-68"/>
                     <w:rPr>
                       <w:bCs/>
@@ -17717,7 +17702,7 @@
                 </w:tcPr>
                 <w:p>
                   <w:pPr>
-                    <w:spacing w:before="60" w:after="60"/>
+                    <w:spacing w:before="60"/>
                     <w:ind w:left="-62" w:right="-68"/>
                     <w:jc w:val="center"/>
                     <w:rPr>
@@ -17784,7 +17769,7 @@
                 </w:tcPr>
                 <w:p>
                   <w:pPr>
-                    <w:spacing w:before="60" w:after="60"/>
+                    <w:spacing w:before="60"/>
                     <w:ind w:left="-62" w:right="-68"/>
                     <w:jc w:val="center"/>
                     <w:rPr>
@@ -17820,7 +17805,7 @@
                 </w:tcPr>
                 <w:p>
                   <w:pPr>
-                    <w:spacing w:before="60" w:after="60"/>
+                    <w:spacing w:before="60"/>
                     <w:ind w:left="-62" w:right="-68"/>
                     <w:jc w:val="center"/>
                     <w:rPr>
@@ -17888,7 +17873,7 @@
                 </w:tcPr>
                 <w:p>
                   <w:pPr>
-                    <w:spacing w:before="60" w:after="60"/>
+                    <w:spacing w:before="60"/>
                     <w:ind w:left="-62" w:right="-68"/>
                     <w:rPr>
                       <w:bCs/>
@@ -17962,7 +17947,6 @@
           </w:tbl>
           <w:p>
             <w:pPr>
-              <w:spacing w:after="120"/>
               <w:ind w:left="122" w:right="-68"/>
               <w:rPr>
                 <w:sz w:val="2"/>
@@ -17974,16 +17958,9 @@
         <w:tc>
           <w:tcPr>
             <w:tcW w:w="992" w:type="dxa"/>
-            <w:tcBorders>
-              <w:top w:val="nil"/>
-              <w:left w:val="nil"/>
-              <w:bottom w:val="nil"/>
-              <w:right w:val="nil"/>
-            </w:tcBorders>
-          </w:tcPr>
-          <w:p>
-            <w:pPr>
-              <w:spacing w:after="120"/>
+          </w:tcPr>
+          <w:p>
+            <w:pPr>
               <w:ind w:left="122" w:right="-68"/>
               <w:jc w:val="center"/>
               <w:rPr>
@@ -17998,13 +17975,7 @@
         </w:tc>
         <w:tc>
           <w:tcPr>
-            <w:tcW w:w="3266" w:type="dxa"/>
-            <w:tcBorders>
-              <w:top w:val="nil"/>
-              <w:left w:val="nil"/>
-              <w:bottom w:val="nil"/>
-              <w:right w:val="nil"/>
-            </w:tcBorders>
+            <w:tcW w:w="2405" w:type="dxa"/>
           </w:tcPr>
           <w:tbl>
             <w:tblPr>
@@ -18029,7 +18000,6 @@
                 </w:tcPr>
                 <w:p>
                   <w:pPr>
-                    <w:spacing w:after="120"/>
                     <w:ind w:left="-62" w:right="-68"/>
                     <w:jc w:val="center"/>
                     <w:rPr>
@@ -18102,7 +18072,7 @@
                 </w:tcPr>
                 <w:p>
                   <w:pPr>
-                    <w:spacing w:before="60" w:after="60"/>
+                    <w:spacing w:before="60"/>
                     <w:ind w:left="-62" w:right="-68"/>
                     <w:rPr>
                       <w:sz w:val="2"/>
@@ -18167,7 +18137,7 @@
                 </w:tcPr>
                 <w:p>
                   <w:pPr>
-                    <w:spacing w:before="60" w:after="60"/>
+                    <w:spacing w:before="60"/>
                     <w:ind w:left="-62" w:right="-68"/>
                     <w:jc w:val="center"/>
                     <w:rPr>
@@ -18204,7 +18174,7 @@
                 </w:tcPr>
                 <w:p>
                   <w:pPr>
-                    <w:spacing w:before="60" w:after="60"/>
+                    <w:spacing w:before="60"/>
                     <w:ind w:left="-62" w:right="-68"/>
                     <w:rPr>
                       <w:sz w:val="2"/>
@@ -18273,7 +18243,6 @@
                 </w:tcPr>
                 <w:p>
                   <w:pPr>
-                    <w:spacing w:after="120"/>
                     <w:ind w:left="-62" w:right="-68"/>
                     <w:jc w:val="center"/>
                     <w:rPr>
@@ -18360,7 +18329,6 @@
                 </w:tcPr>
                 <w:p>
                   <w:pPr>
-                    <w:spacing w:before="60" w:after="60"/>
                     <w:ind w:left="-62" w:right="-68"/>
                     <w:jc w:val="center"/>
                     <w:rPr>
@@ -18371,49 +18339,56 @@
                   </w:pPr>
                   <w:r>
                     <w:rPr>
+                      <w:sz w:val="8"/>
+                      <w:szCs w:val="8"/>
+                    </w:rPr>
+                    <w:t xml:space="preserve">{% </w:t>
+                  </w:r>
+                  <w:proofErr w:type="spellStart"/>
+                  <w:r>
+                    <w:rPr>
+                      <w:sz w:val="8"/>
+                      <w:szCs w:val="8"/>
+                    </w:rPr>
+                    <w:t>colspan</w:t>
+                  </w:r>
+                  <w:proofErr w:type="spellEnd"/>
+                  <w:r>
+                    <w:rPr>
+                      <w:sz w:val="8"/>
+                      <w:szCs w:val="8"/>
+                    </w:rPr>
+                    <w:t xml:space="preserve"> </w:t>
+                  </w:r>
+                  <w:r>
+                    <w:rPr>
+                      <w:sz w:val="8"/>
+                      <w:szCs w:val="8"/>
+                      <w:lang w:val="en-US"/>
+                    </w:rPr>
+                    <w:t>3</w:t>
+                  </w:r>
+                  <w:r>
+                    <w:rPr>
+                      <w:sz w:val="8"/>
+                      <w:szCs w:val="8"/>
+                    </w:rPr>
+                    <w:t>%}</w:t>
+                  </w:r>
+                  <w:r>
+                    <w:rPr>
                       <w:sz w:val="18"/>
                       <w:szCs w:val="18"/>
                     </w:rPr>
-                    <w:t xml:space="preserve">{% </w:t>
-                  </w:r>
-                  <w:proofErr w:type="spellStart"/>
+                    <w:t>(чи</w:t>
+                  </w:r>
                   <w:r>
                     <w:rPr>
                       <w:sz w:val="18"/>
                       <w:szCs w:val="18"/>
                     </w:rPr>
                     <w:lastRenderedPageBreak/>
-                    <w:t>colspan</w:t>
-                  </w:r>
-                  <w:proofErr w:type="spellEnd"/>
-                  <w:r>
-                    <w:rPr>
-                      <w:sz w:val="18"/>
-                      <w:szCs w:val="18"/>
-                    </w:rPr>
-                    <w:t xml:space="preserve"> </w:t>
-                  </w:r>
-                  <w:r>
-                    <w:rPr>
-                      <w:sz w:val="18"/>
-                      <w:szCs w:val="18"/>
-                      <w:lang w:val="en-US"/>
-                    </w:rPr>
-                    <w:t>3</w:t>
-                  </w:r>
-                  <w:r>
-                    <w:rPr>
-                      <w:sz w:val="18"/>
-                      <w:szCs w:val="18"/>
-                    </w:rPr>
-                    <w:t>%}</w:t>
-                  </w:r>
-                  <w:r>
-                    <w:rPr>
-                      <w:sz w:val="18"/>
-                      <w:szCs w:val="18"/>
-                    </w:rPr>
-                    <w:t>(число)</w:t>
+                    <w:t>сло)</w:t>
                   </w:r>
                 </w:p>
               </w:tc>
@@ -18429,7 +18404,6 @@
                 </w:tcPr>
                 <w:p>
                   <w:pPr>
-                    <w:spacing w:before="60" w:after="60"/>
                     <w:ind w:left="-62" w:right="-68"/>
                     <w:jc w:val="center"/>
                     <w:rPr>
@@ -18440,50 +18414,57 @@
                   </w:pPr>
                   <w:r>
                     <w:rPr>
+                      <w:sz w:val="6"/>
+                      <w:szCs w:val="6"/>
+                    </w:rPr>
+                    <w:lastRenderedPageBreak/>
+                    <w:t xml:space="preserve">{% </w:t>
+                  </w:r>
+                  <w:proofErr w:type="spellStart"/>
+                  <w:r>
+                    <w:rPr>
+                      <w:sz w:val="6"/>
+                      <w:szCs w:val="6"/>
+                    </w:rPr>
+                    <w:t>colspan</w:t>
+                  </w:r>
+                  <w:proofErr w:type="spellEnd"/>
+                  <w:r>
+                    <w:rPr>
+                      <w:sz w:val="6"/>
+                      <w:szCs w:val="6"/>
+                    </w:rPr>
+                    <w:t xml:space="preserve"> </w:t>
+                  </w:r>
+                  <w:r>
+                    <w:rPr>
+                      <w:sz w:val="6"/>
+                      <w:szCs w:val="6"/>
+                      <w:lang w:val="en-US"/>
+                    </w:rPr>
+                    <w:t>3</w:t>
+                  </w:r>
+                  <w:r>
+                    <w:rPr>
+                      <w:sz w:val="6"/>
+                      <w:szCs w:val="6"/>
+                    </w:rPr>
+                    <w:t>%}</w:t>
+                  </w:r>
+                  <w:r>
+                    <w:rPr>
                       <w:sz w:val="18"/>
                       <w:szCs w:val="18"/>
                     </w:rPr>
-                    <w:lastRenderedPageBreak/>
-                    <w:t xml:space="preserve">{% </w:t>
-                  </w:r>
-                  <w:proofErr w:type="spellStart"/>
+                    <w:t>(ме</w:t>
+                  </w:r>
                   <w:r>
                     <w:rPr>
                       <w:sz w:val="18"/>
                       <w:szCs w:val="18"/>
                     </w:rPr>
                     <w:lastRenderedPageBreak/>
-                    <w:t>colspan</w:t>
-                  </w:r>
-                  <w:proofErr w:type="spellEnd"/>
-                  <w:r>
-                    <w:rPr>
-                      <w:sz w:val="18"/>
-                      <w:szCs w:val="18"/>
-                    </w:rPr>
-                    <w:t xml:space="preserve"> </w:t>
-                  </w:r>
-                  <w:r>
-                    <w:rPr>
-                      <w:sz w:val="18"/>
-                      <w:szCs w:val="18"/>
-                      <w:lang w:val="en-US"/>
-                    </w:rPr>
-                    <w:t>3</w:t>
-                  </w:r>
-                  <w:r>
-                    <w:rPr>
-                      <w:sz w:val="18"/>
-                      <w:szCs w:val="18"/>
-                    </w:rPr>
-                    <w:t>%}</w:t>
-                  </w:r>
-                  <w:r>
-                    <w:rPr>
-                      <w:sz w:val="18"/>
-                      <w:szCs w:val="18"/>
-                    </w:rPr>
-                    <w:t>(месяц)</w:t>
+                    <w:t>сяц)</w:t>
                   </w:r>
                 </w:p>
               </w:tc>
@@ -18499,7 +18480,6 @@
                 </w:tcPr>
                 <w:p>
                   <w:pPr>
-                    <w:spacing w:before="60" w:after="60"/>
                     <w:ind w:left="-62" w:right="-68"/>
                     <w:jc w:val="center"/>
                     <w:rPr>
@@ -18510,49 +18490,42 @@
                   </w:pPr>
                   <w:r>
                     <w:rPr>
+                      <w:sz w:val="6"/>
+                      <w:szCs w:val="6"/>
+                    </w:rPr>
+                    <w:lastRenderedPageBreak/>
+                    <w:t xml:space="preserve">{% </w:t>
+                  </w:r>
+                  <w:proofErr w:type="spellStart"/>
+                  <w:r>
+                    <w:rPr>
+                      <w:sz w:val="6"/>
+                      <w:szCs w:val="6"/>
+                    </w:rPr>
+                    <w:t>colspan</w:t>
+                  </w:r>
+                  <w:proofErr w:type="spellEnd"/>
+                  <w:r>
+                    <w:rPr>
+                      <w:sz w:val="6"/>
+                      <w:szCs w:val="6"/>
+                    </w:rPr>
+                    <w:t xml:space="preserve"> 4%}</w:t>
+                  </w:r>
+                  <w:r>
+                    <w:rPr>
                       <w:sz w:val="18"/>
                       <w:szCs w:val="18"/>
                     </w:rPr>
-                    <w:lastRenderedPageBreak/>
-                    <w:t xml:space="preserve">{% </w:t>
-                  </w:r>
-                  <w:proofErr w:type="spellStart"/>
+                    <w:t>(го</w:t>
+                  </w:r>
                   <w:r>
                     <w:rPr>
                       <w:sz w:val="18"/>
                       <w:szCs w:val="18"/>
                     </w:rPr>
                     <w:lastRenderedPageBreak/>
-                    <w:t>colspan</w:t>
-                  </w:r>
-                  <w:proofErr w:type="spellEnd"/>
-                  <w:r>
-                    <w:rPr>
-                      <w:sz w:val="18"/>
-                      <w:szCs w:val="18"/>
-                    </w:rPr>
-                    <w:t xml:space="preserve"> </w:t>
-                  </w:r>
-                  <w:r>
-                    <w:rPr>
-                      <w:sz w:val="18"/>
-                      <w:szCs w:val="18"/>
-                    </w:rPr>
-                    <w:t>4</w:t>
-                  </w:r>
-                  <w:r>
-                    <w:rPr>
-                      <w:sz w:val="18"/>
-                      <w:szCs w:val="18"/>
-                    </w:rPr>
-                    <w:t>%}</w:t>
-                  </w:r>
-                  <w:r>
-                    <w:rPr>
-                      <w:sz w:val="18"/>
-                      <w:szCs w:val="18"/>
-                    </w:rPr>
-                    <w:t>(год)</w:t>
+                    <w:t>д)</w:t>
                   </w:r>
                 </w:p>
               </w:tc>
@@ -18560,7 +18533,6 @@
           </w:tbl>
           <w:p>
             <w:pPr>
-              <w:spacing w:after="120"/>
               <w:ind w:left="122" w:right="-68"/>
               <w:rPr>
                 <w:sz w:val="2"/>
@@ -18574,7 +18546,7 @@
     </w:tbl>
     <w:p>
       <w:pPr>
-        <w:spacing w:before="240"/>
+        <w:ind w:firstLine="709"/>
         <w:jc w:val="both"/>
         <w:rPr>
           <w:bCs/>
@@ -18607,11 +18579,12 @@
           </w:tcPr>
           <w:p>
             <w:pPr>
-              <w:spacing w:after="120"/>
               <w:jc w:val="center"/>
               <w:rPr>
                 <w:b/>
                 <w:bCs/>
+                <w:sz w:val="6"/>
+                <w:szCs w:val="6"/>
                 <w:highlight w:val="yellow"/>
                 <w:lang w:val="en-US"/>
               </w:rPr>
@@ -18625,7 +18598,6 @@
           </w:tcPr>
           <w:p>
             <w:pPr>
-              <w:spacing w:after="120"/>
               <w:jc w:val="center"/>
               <w:rPr>
                 <w:bCs/>
@@ -19908,7 +19880,7 @@
               <w:rPr>
                 <w:sz w:val="20"/>
                 <w:szCs w:val="20"/>
-                <w:highlight w:val="red"/>
+                <w:highlight w:val="yellow"/>
               </w:rPr>
               <w:t>по</w:t>
             </w:r>
@@ -22590,6 +22562,7 @@
               </w:rPr>
             </w:pPr>
             <w:r>
+              <w:lastRenderedPageBreak/>
               <w:t>Дата заключения с иностранным гражданином</w:t>
             </w:r>
             <w:r>
@@ -23647,14 +23620,7 @@
         <w:rPr>
           <w:bCs/>
         </w:rPr>
-        <w:t xml:space="preserve"> ложных сведений в уведомлении или предоставление поддельных документов предупрежден. С обработкой, передачей и хранением персональных </w:t>
-      </w:r>
-      <w:r>
-        <w:rPr>
-          <w:bCs/>
-        </w:rPr>
-        <w:lastRenderedPageBreak/>
-        <w:t>данных согласен. Достоверность сведений, изложенных в настоящем уведомлении, подтверждаю:</w:t>
+        <w:t xml:space="preserve"> ложных сведений в уведомлении или предоставление поддельных документов предупрежден. С обработкой, передачей и хранением персональных данных согласен. Достоверность сведений, изложенных в настоящем уведомлении, подтверждаю:</w:t>
       </w:r>
     </w:p>
     <w:tbl>
@@ -25486,7 +25452,7 @@
 </file>
 
 <file path=customXml/itemProps1.xml><?xml version="1.0" encoding="utf-8"?>
-<ds:datastoreItem xmlns:ds="http://schemas.openxmlformats.org/officeDocument/2006/customXml" ds:itemID="{BC00CA8C-27D2-439C-B7AA-E638769E116D}">
+<ds:datastoreItem xmlns:ds="http://schemas.openxmlformats.org/officeDocument/2006/customXml" ds:itemID="{CFC7349F-7C6C-486B-9C8F-11520EBCC8D7}">
   <ds:schemaRefs>
     <ds:schemaRef ds:uri="http://schemas.openxmlformats.org/officeDocument/2006/bibliography"/>
   </ds:schemaRefs>

</xml_diff>

<commit_message>
FIX:GPH in all notifications
</commit_message>
<xml_diff>
--- a/backend/employees/docs/mia_notification_admission.docx
+++ b/backend/employees/docs/mia_notification_admission.docx
@@ -20225,6 +20225,15 @@
         </w:rPr>
       </w:pPr>
     </w:p>
+    <w:p>
+      <w:pPr>
+        <w:spacing w:after="120"/>
+        <w:rPr>
+          <w:sz w:val="18"/>
+          <w:szCs w:val="18"/>
+        </w:rPr>
+      </w:pPr>
+    </w:p>
     <w:tbl>
       <w:tblPr>
         <w:tblStyle w:val="ac"/>
@@ -20234,148 +20243,12 @@
         <w:tblLook w:val="04A0" w:firstRow="1" w:lastRow="0" w:firstColumn="1" w:lastColumn="0" w:noHBand="0" w:noVBand="1"/>
       </w:tblPr>
       <w:tblGrid>
-        <w:gridCol w:w="283"/>
         <w:gridCol w:w="284"/>
-        <w:gridCol w:w="283"/>
         <w:gridCol w:w="1985"/>
       </w:tblGrid>
       <w:tr>
         <w:tc>
           <w:tcPr>
-            <w:tcW w:w="850" w:type="dxa"/>
-            <w:gridSpan w:val="3"/>
-          </w:tcPr>
-          <w:p>
-            <w:pPr>
-              <w:spacing w:after="120"/>
-              <w:jc w:val="center"/>
-              <w:rPr>
-                <w:bCs/>
-                <w:sz w:val="8"/>
-                <w:szCs w:val="8"/>
-                <w:lang w:val="en-US"/>
-              </w:rPr>
-            </w:pPr>
-            <w:r>
-              <w:rPr>
-                <w:b/>
-                <w:bCs/>
-                <w:sz w:val="8"/>
-                <w:szCs w:val="8"/>
-                <w:lang w:val="en-US"/>
-              </w:rPr>
-              <w:t xml:space="preserve">{%tr for item in </w:t>
-            </w:r>
-            <w:proofErr w:type="spellStart"/>
-            <w:r>
-              <w:rPr>
-                <w:b/>
-                <w:bCs/>
-                <w:sz w:val="8"/>
-                <w:szCs w:val="8"/>
-                <w:lang w:val="en-US"/>
-              </w:rPr>
-              <w:t>contract_number_contents</w:t>
-            </w:r>
-            <w:proofErr w:type="spellEnd"/>
-            <w:r>
-              <w:rPr>
-                <w:b/>
-                <w:bCs/>
-                <w:sz w:val="8"/>
-                <w:szCs w:val="8"/>
-                <w:lang w:val="en-US"/>
-              </w:rPr>
-              <w:t xml:space="preserve"> %}</w:t>
-            </w:r>
-          </w:p>
-        </w:tc>
-        <w:tc>
-          <w:tcPr>
-            <w:tcW w:w="1985" w:type="dxa"/>
-            <w:tcBorders>
-              <w:bottom w:val="nil"/>
-            </w:tcBorders>
-          </w:tcPr>
-          <w:p>
-            <w:pPr>
-              <w:spacing w:after="120"/>
-              <w:jc w:val="center"/>
-              <w:rPr>
-                <w:b/>
-                <w:bCs/>
-                <w:sz w:val="8"/>
-                <w:szCs w:val="8"/>
-                <w:lang w:val="en-US"/>
-              </w:rPr>
-            </w:pPr>
-          </w:p>
-        </w:tc>
-      </w:tr>
-      <w:tr>
-        <w:tc>
-          <w:tcPr>
-            <w:tcW w:w="283" w:type="dxa"/>
-          </w:tcPr>
-          <w:p>
-            <w:pPr>
-              <w:spacing w:after="120"/>
-              <w:jc w:val="center"/>
-              <w:rPr>
-                <w:bCs/>
-                <w:sz w:val="8"/>
-                <w:szCs w:val="8"/>
-                <w:lang w:val="en-US"/>
-              </w:rPr>
-            </w:pPr>
-            <w:r>
-              <w:rPr>
-                <w:sz w:val="8"/>
-                <w:szCs w:val="8"/>
-                <w:lang w:val="en-US"/>
-              </w:rPr>
-              <w:t>{%</w:t>
-            </w:r>
-            <w:proofErr w:type="spellStart"/>
-            <w:r>
-              <w:rPr>
-                <w:sz w:val="8"/>
-                <w:szCs w:val="8"/>
-                <w:lang w:val="en-US"/>
-              </w:rPr>
-              <w:t>tc</w:t>
-            </w:r>
-            <w:proofErr w:type="spellEnd"/>
-            <w:r>
-              <w:rPr>
-                <w:sz w:val="8"/>
-                <w:szCs w:val="8"/>
-                <w:lang w:val="en-US"/>
-              </w:rPr>
-              <w:t xml:space="preserve"> for col in </w:t>
-            </w:r>
-            <w:proofErr w:type="spellStart"/>
-            <w:r>
-              <w:rPr>
-                <w:sz w:val="8"/>
-                <w:szCs w:val="8"/>
-                <w:lang w:val="en-US"/>
-              </w:rPr>
-              <w:t>item.cols</w:t>
-            </w:r>
-            <w:proofErr w:type="spellEnd"/>
-            <w:r>
-              <w:rPr>
-                <w:sz w:val="8"/>
-                <w:szCs w:val="8"/>
-                <w:lang w:val="en-US"/>
-              </w:rPr>
-              <w:t xml:space="preserve"> %}</w:t>
-            </w:r>
-          </w:p>
-        </w:tc>
-        <w:tc>
-          <w:tcPr>
             <w:tcW w:w="284" w:type="dxa"/>
           </w:tcPr>
           <w:p>
@@ -20388,75 +20261,6 @@
                 <w:lang w:val="en-US"/>
               </w:rPr>
             </w:pPr>
-            <w:r>
-              <w:t xml:space="preserve">{{ </w:t>
-            </w:r>
-            <w:proofErr w:type="spellStart"/>
-            <w:r>
-              <w:t>col</w:t>
-            </w:r>
-            <w:proofErr w:type="spellEnd"/>
-            <w:r>
-              <w:t xml:space="preserve"> }}</w:t>
-            </w:r>
-          </w:p>
-        </w:tc>
-        <w:tc>
-          <w:tcPr>
-            <w:tcW w:w="283" w:type="dxa"/>
-            <w:tcBorders>
-              <w:right w:val="nil"/>
-            </w:tcBorders>
-          </w:tcPr>
-          <w:p>
-            <w:pPr>
-              <w:spacing w:after="120"/>
-              <w:rPr>
-                <w:bCs/>
-                <w:sz w:val="8"/>
-                <w:szCs w:val="8"/>
-                <w:lang w:val="en-US"/>
-              </w:rPr>
-            </w:pPr>
-            <w:r>
-              <w:rPr>
-                <w:sz w:val="8"/>
-                <w:szCs w:val="8"/>
-              </w:rPr>
-              <w:t>{%</w:t>
-            </w:r>
-            <w:proofErr w:type="spellStart"/>
-            <w:r>
-              <w:rPr>
-                <w:sz w:val="8"/>
-                <w:szCs w:val="8"/>
-              </w:rPr>
-              <w:t>tc</w:t>
-            </w:r>
-            <w:proofErr w:type="spellEnd"/>
-            <w:r>
-              <w:rPr>
-                <w:sz w:val="8"/>
-                <w:szCs w:val="8"/>
-              </w:rPr>
-              <w:t xml:space="preserve"> </w:t>
-            </w:r>
-            <w:proofErr w:type="spellStart"/>
-            <w:r>
-              <w:rPr>
-                <w:sz w:val="8"/>
-                <w:szCs w:val="8"/>
-              </w:rPr>
-              <w:t>endfor</w:t>
-            </w:r>
-            <w:proofErr w:type="spellEnd"/>
-            <w:r>
-              <w:rPr>
-                <w:sz w:val="8"/>
-                <w:szCs w:val="8"/>
-              </w:rPr>
-              <w:t xml:space="preserve"> %}</w:t>
-            </w:r>
           </w:p>
         </w:tc>
         <w:tc>
@@ -20493,101 +20297,6 @@
               </w:rPr>
               <w:t xml:space="preserve"> трудового договора</w:t>
             </w:r>
-          </w:p>
-        </w:tc>
-      </w:tr>
-      <w:tr>
-        <w:trPr>
-          <w:trHeight w:val="141"/>
-        </w:trPr>
-        <w:tc>
-          <w:tcPr>
-            <w:tcW w:w="850" w:type="dxa"/>
-            <w:gridSpan w:val="3"/>
-          </w:tcPr>
-          <w:p>
-            <w:pPr>
-              <w:spacing w:after="120"/>
-              <w:jc w:val="center"/>
-              <w:rPr>
-                <w:bCs/>
-                <w:sz w:val="8"/>
-                <w:szCs w:val="8"/>
-                <w:lang w:val="en-US"/>
-              </w:rPr>
-            </w:pPr>
-            <w:r>
-              <w:rPr>
-                <w:b/>
-                <w:bCs/>
-                <w:sz w:val="8"/>
-                <w:szCs w:val="8"/>
-                <w:lang w:val="en-US"/>
-              </w:rPr>
-              <w:t>{%</w:t>
-            </w:r>
-            <w:proofErr w:type="spellStart"/>
-            <w:r>
-              <w:rPr>
-                <w:b/>
-                <w:bCs/>
-                <w:sz w:val="8"/>
-                <w:szCs w:val="8"/>
-                <w:lang w:val="en-US"/>
-              </w:rPr>
-              <w:t>tr</w:t>
-            </w:r>
-            <w:proofErr w:type="spellEnd"/>
-            <w:r>
-              <w:rPr>
-                <w:b/>
-                <w:bCs/>
-                <w:sz w:val="8"/>
-                <w:szCs w:val="8"/>
-                <w:lang w:val="en-US"/>
-              </w:rPr>
-              <w:t xml:space="preserve"> </w:t>
-            </w:r>
-            <w:proofErr w:type="spellStart"/>
-            <w:r>
-              <w:rPr>
-                <w:b/>
-                <w:bCs/>
-                <w:sz w:val="8"/>
-                <w:szCs w:val="8"/>
-                <w:lang w:val="en-US"/>
-              </w:rPr>
-              <w:t>endfor</w:t>
-            </w:r>
-            <w:proofErr w:type="spellEnd"/>
-            <w:r>
-              <w:rPr>
-                <w:b/>
-                <w:bCs/>
-                <w:sz w:val="8"/>
-                <w:szCs w:val="8"/>
-                <w:lang w:val="en-US"/>
-              </w:rPr>
-              <w:t xml:space="preserve"> %}</w:t>
-            </w:r>
-          </w:p>
-        </w:tc>
-        <w:tc>
-          <w:tcPr>
-            <w:tcW w:w="1985" w:type="dxa"/>
-          </w:tcPr>
-          <w:p>
-            <w:pPr>
-              <w:spacing w:after="120"/>
-              <w:jc w:val="center"/>
-              <w:rPr>
-                <w:b/>
-                <w:bCs/>
-                <w:sz w:val="8"/>
-                <w:szCs w:val="8"/>
-                <w:lang w:val="en-US"/>
-              </w:rPr>
-            </w:pPr>
           </w:p>
         </w:tc>
       </w:tr>
@@ -20601,148 +20310,12 @@
         <w:tblLook w:val="04A0" w:firstRow="1" w:lastRow="0" w:firstColumn="1" w:lastColumn="0" w:noHBand="0" w:noVBand="1"/>
       </w:tblPr>
       <w:tblGrid>
-        <w:gridCol w:w="283"/>
         <w:gridCol w:w="284"/>
-        <w:gridCol w:w="283"/>
         <w:gridCol w:w="6516"/>
       </w:tblGrid>
       <w:tr>
         <w:tc>
           <w:tcPr>
-            <w:tcW w:w="850" w:type="dxa"/>
-            <w:gridSpan w:val="3"/>
-          </w:tcPr>
-          <w:p>
-            <w:pPr>
-              <w:spacing w:after="120"/>
-              <w:jc w:val="center"/>
-              <w:rPr>
-                <w:bCs/>
-                <w:sz w:val="8"/>
-                <w:szCs w:val="8"/>
-                <w:lang w:val="en-US"/>
-              </w:rPr>
-            </w:pPr>
-            <w:r>
-              <w:rPr>
-                <w:b/>
-                <w:bCs/>
-                <w:sz w:val="8"/>
-                <w:szCs w:val="8"/>
-                <w:lang w:val="en-US"/>
-              </w:rPr>
-              <w:t xml:space="preserve">{%tr for item in </w:t>
-            </w:r>
-            <w:proofErr w:type="spellStart"/>
-            <w:r>
-              <w:rPr>
-                <w:b/>
-                <w:bCs/>
-                <w:sz w:val="8"/>
-                <w:szCs w:val="8"/>
-                <w:lang w:val="en-US"/>
-              </w:rPr>
-              <w:t>contract_gph_number_contents</w:t>
-            </w:r>
-            <w:proofErr w:type="spellEnd"/>
-            <w:r>
-              <w:rPr>
-                <w:b/>
-                <w:bCs/>
-                <w:sz w:val="8"/>
-                <w:szCs w:val="8"/>
-                <w:lang w:val="en-US"/>
-              </w:rPr>
-              <w:t>%}</w:t>
-            </w:r>
-          </w:p>
-        </w:tc>
-        <w:tc>
-          <w:tcPr>
-            <w:tcW w:w="6516" w:type="dxa"/>
-            <w:tcBorders>
-              <w:bottom w:val="nil"/>
-            </w:tcBorders>
-          </w:tcPr>
-          <w:p>
-            <w:pPr>
-              <w:spacing w:after="120"/>
-              <w:jc w:val="center"/>
-              <w:rPr>
-                <w:b/>
-                <w:bCs/>
-                <w:sz w:val="8"/>
-                <w:szCs w:val="8"/>
-                <w:lang w:val="en-US"/>
-              </w:rPr>
-            </w:pPr>
-          </w:p>
-        </w:tc>
-      </w:tr>
-      <w:tr>
-        <w:tc>
-          <w:tcPr>
-            <w:tcW w:w="283" w:type="dxa"/>
-          </w:tcPr>
-          <w:p>
-            <w:pPr>
-              <w:spacing w:after="120"/>
-              <w:jc w:val="center"/>
-              <w:rPr>
-                <w:bCs/>
-                <w:sz w:val="8"/>
-                <w:szCs w:val="8"/>
-                <w:lang w:val="en-US"/>
-              </w:rPr>
-            </w:pPr>
-            <w:r>
-              <w:rPr>
-                <w:sz w:val="8"/>
-                <w:szCs w:val="8"/>
-                <w:lang w:val="en-US"/>
-              </w:rPr>
-              <w:t>{%</w:t>
-            </w:r>
-            <w:proofErr w:type="spellStart"/>
-            <w:r>
-              <w:rPr>
-                <w:sz w:val="8"/>
-                <w:szCs w:val="8"/>
-                <w:lang w:val="en-US"/>
-              </w:rPr>
-              <w:t>tc</w:t>
-            </w:r>
-            <w:proofErr w:type="spellEnd"/>
-            <w:r>
-              <w:rPr>
-                <w:sz w:val="8"/>
-                <w:szCs w:val="8"/>
-                <w:lang w:val="en-US"/>
-              </w:rPr>
-              <w:t xml:space="preserve"> for col in </w:t>
-            </w:r>
-            <w:proofErr w:type="spellStart"/>
-            <w:r>
-              <w:rPr>
-                <w:sz w:val="8"/>
-                <w:szCs w:val="8"/>
-                <w:lang w:val="en-US"/>
-              </w:rPr>
-              <w:t>item.cols</w:t>
-            </w:r>
-            <w:proofErr w:type="spellEnd"/>
-            <w:r>
-              <w:rPr>
-                <w:sz w:val="8"/>
-                <w:szCs w:val="8"/>
-                <w:lang w:val="en-US"/>
-              </w:rPr>
-              <w:t xml:space="preserve"> %}</w:t>
-            </w:r>
-          </w:p>
-        </w:tc>
-        <w:tc>
-          <w:tcPr>
             <w:tcW w:w="284" w:type="dxa"/>
           </w:tcPr>
           <w:p>
@@ -20756,73 +20329,15 @@
               </w:rPr>
             </w:pPr>
             <w:r>
-              <w:t xml:space="preserve">{{ </w:t>
-            </w:r>
-            <w:proofErr w:type="spellStart"/>
-            <w:r>
-              <w:t>col</w:t>
-            </w:r>
-            <w:proofErr w:type="spellEnd"/>
-            <w:r>
-              <w:t xml:space="preserve"> }}</w:t>
-            </w:r>
-          </w:p>
-        </w:tc>
-        <w:tc>
-          <w:tcPr>
-            <w:tcW w:w="283" w:type="dxa"/>
-            <w:tcBorders>
-              <w:right w:val="nil"/>
-            </w:tcBorders>
-          </w:tcPr>
-          <w:p>
-            <w:pPr>
-              <w:spacing w:after="120"/>
-              <w:rPr>
-                <w:bCs/>
-                <w:sz w:val="8"/>
-                <w:szCs w:val="8"/>
-                <w:lang w:val="en-US"/>
-              </w:rPr>
-            </w:pPr>
-            <w:r>
-              <w:rPr>
-                <w:sz w:val="8"/>
-                <w:szCs w:val="8"/>
-              </w:rPr>
-              <w:t>{%</w:t>
-            </w:r>
-            <w:proofErr w:type="spellStart"/>
-            <w:r>
-              <w:rPr>
-                <w:sz w:val="8"/>
-                <w:szCs w:val="8"/>
-              </w:rPr>
-              <w:t>tc</w:t>
-            </w:r>
-            <w:proofErr w:type="spellEnd"/>
-            <w:r>
-              <w:rPr>
-                <w:sz w:val="8"/>
-                <w:szCs w:val="8"/>
-              </w:rPr>
+              <w:t>V</w:t>
+            </w:r>
+            <w:r>
               <w:t xml:space="preserve"> </w:t>
             </w:r>
-            <w:proofErr w:type="spellStart"/>
-            <w:r>
-              <w:rPr>
-                <w:sz w:val="8"/>
-                <w:szCs w:val="8"/>
-              </w:rPr>
-              <w:t>endfor</w:t>
-            </w:r>
-            <w:proofErr w:type="spellEnd"/>
-            <w:r>
-              <w:rPr>
-                <w:sz w:val="8"/>
-                <w:szCs w:val="8"/>
-              </w:rPr>
-              <w:t xml:space="preserve"> %}</w:t>
+            <w:bookmarkStart w:id="0" w:name="_GoBack"/>
+            <w:bookmarkEnd w:id="0"/>
+            <w:r>
+              <w:t xml:space="preserve"> </w:t>
             </w:r>
           </w:p>
         </w:tc>
@@ -20862,102 +20377,16 @@
           </w:p>
         </w:tc>
       </w:tr>
-      <w:tr>
-        <w:trPr>
-          <w:trHeight w:val="141"/>
-        </w:trPr>
-        <w:tc>
-          <w:tcPr>
-            <w:tcW w:w="850" w:type="dxa"/>
-            <w:gridSpan w:val="3"/>
-          </w:tcPr>
-          <w:p>
-            <w:pPr>
-              <w:spacing w:after="120"/>
-              <w:jc w:val="center"/>
-              <w:rPr>
-                <w:bCs/>
-                <w:sz w:val="8"/>
-                <w:szCs w:val="8"/>
-                <w:lang w:val="en-US"/>
-              </w:rPr>
-            </w:pPr>
-            <w:r>
-              <w:rPr>
-                <w:b/>
-                <w:bCs/>
-                <w:sz w:val="8"/>
-                <w:szCs w:val="8"/>
-                <w:lang w:val="en-US"/>
-              </w:rPr>
-              <w:t>{%</w:t>
-            </w:r>
-            <w:proofErr w:type="spellStart"/>
-            <w:r>
-              <w:rPr>
-                <w:b/>
-                <w:bCs/>
-                <w:sz w:val="8"/>
-                <w:szCs w:val="8"/>
-                <w:lang w:val="en-US"/>
-              </w:rPr>
-              <w:t>tr</w:t>
-            </w:r>
-            <w:proofErr w:type="spellEnd"/>
-            <w:r>
-              <w:rPr>
-                <w:b/>
-                <w:bCs/>
-                <w:sz w:val="8"/>
-                <w:szCs w:val="8"/>
-                <w:lang w:val="en-US"/>
-              </w:rPr>
-              <w:t xml:space="preserve"> </w:t>
-            </w:r>
-            <w:proofErr w:type="spellStart"/>
-            <w:r>
-              <w:rPr>
-                <w:b/>
-                <w:bCs/>
-                <w:sz w:val="8"/>
-                <w:szCs w:val="8"/>
-                <w:lang w:val="en-US"/>
-              </w:rPr>
-              <w:t>endfor</w:t>
-            </w:r>
-            <w:proofErr w:type="spellEnd"/>
-            <w:r>
-              <w:rPr>
-                <w:b/>
-                <w:bCs/>
-                <w:sz w:val="8"/>
-                <w:szCs w:val="8"/>
-                <w:lang w:val="en-US"/>
-              </w:rPr>
-              <w:t xml:space="preserve"> %}</w:t>
-            </w:r>
-          </w:p>
-        </w:tc>
-        <w:tc>
-          <w:tcPr>
-            <w:tcW w:w="6516" w:type="dxa"/>
-          </w:tcPr>
-          <w:p>
-            <w:pPr>
-              <w:spacing w:after="120"/>
-              <w:jc w:val="center"/>
-              <w:rPr>
-                <w:b/>
-                <w:bCs/>
-                <w:sz w:val="8"/>
-                <w:szCs w:val="8"/>
-                <w:lang w:val="en-US"/>
-              </w:rPr>
-            </w:pPr>
-          </w:p>
-        </w:tc>
-      </w:tr>
     </w:tbl>
+    <w:p>
+      <w:pPr>
+        <w:spacing w:after="120"/>
+        <w:rPr>
+          <w:sz w:val="18"/>
+          <w:szCs w:val="18"/>
+        </w:rPr>
+      </w:pPr>
+    </w:p>
     <w:tbl>
       <w:tblPr>
         <w:tblStyle w:val="ac"/>
@@ -20991,7 +20420,6 @@
               </w:rPr>
             </w:pPr>
             <w:r>
-              <w:lastRenderedPageBreak/>
               <w:t>Дата заключения с иностранным гражданином</w:t>
             </w:r>
             <w:r>
@@ -21600,6 +21028,7 @@
         <w:rPr>
           <w:bCs/>
         </w:rPr>
+        <w:lastRenderedPageBreak/>
         <w:t>3.4. Адрес места осуществления трудовой деятельности принятого на работу иностранного гражданина (лица без гражданства):</w:t>
       </w:r>
     </w:p>
@@ -22690,8 +22119,6 @@
             <w:r>
               <w:t>Кем выдан</w:t>
             </w:r>
-            <w:bookmarkStart w:id="0" w:name="_GoBack"/>
-            <w:bookmarkEnd w:id="0"/>
           </w:p>
         </w:tc>
         <w:tc>
@@ -23676,7 +23103,7 @@
 </file>
 
 <file path=customXml/itemProps1.xml><?xml version="1.0" encoding="utf-8"?>
-<ds:datastoreItem xmlns:ds="http://schemas.openxmlformats.org/officeDocument/2006/customXml" ds:itemID="{313827C2-9CBE-4434-AAA4-4104E67E646F}">
+<ds:datastoreItem xmlns:ds="http://schemas.openxmlformats.org/officeDocument/2006/customXml" ds:itemID="{95AEDF20-9B20-4F6C-8419-4DDB8823788A}">
   <ds:schemaRefs>
     <ds:schemaRef ds:uri="http://schemas.openxmlformats.org/officeDocument/2006/bibliography"/>
   </ds:schemaRefs>

</xml_diff>